<commit_message>
Updated literature survey for working on the server
</commit_message>
<xml_diff>
--- a/DS - Common Ground/Literature Survey/Bayesian Hyper Parameter Optimization.docx
+++ b/DS - Common Ground/Literature Survey/Bayesian Hyper Parameter Optimization.docx
@@ -24,27 +24,7 @@
           <w:szCs w:val="28"/>
           <w:rtl/>
         </w:rPr>
-        <w:t xml:space="preserve">אופטימיזציה </w:t>
-      </w:r>
-      <w:proofErr w:type="spellStart"/>
-      <w:r>
-        <w:rPr>
-          <w:rFonts w:hint="cs"/>
-          <w:sz w:val="28"/>
-          <w:szCs w:val="28"/>
-          <w:rtl/>
-        </w:rPr>
-        <w:t>בייסיאנית</w:t>
-      </w:r>
-      <w:proofErr w:type="spellEnd"/>
-      <w:r>
-        <w:rPr>
-          <w:rFonts w:hint="cs"/>
-          <w:sz w:val="28"/>
-          <w:szCs w:val="28"/>
-          <w:rtl/>
-        </w:rPr>
-        <w:t xml:space="preserve"> של היפר פרמטרים </w:t>
+        <w:t xml:space="preserve">אופטימיזציה בייסיאנית של היפר פרמטרים </w:t>
       </w:r>
     </w:p>
     <w:p>
@@ -82,9 +62,8 @@
           <w:iCs/>
           <w:rtl/>
         </w:rPr>
-        <w:t xml:space="preserve">אופטימיזציה </w:t>
-      </w:r>
-      <w:proofErr w:type="spellStart"/>
+        <w:t>אופטימיזציה בייסיאנית של</w:t>
+      </w:r>
       <w:r>
         <w:rPr>
           <w:rFonts w:hint="cs"/>
@@ -92,9 +71,8 @@
           <w:iCs/>
           <w:rtl/>
         </w:rPr>
-        <w:t>בייסיאנית</w:t>
-      </w:r>
-      <w:proofErr w:type="spellEnd"/>
+        <w:t xml:space="preserve"> היפר-פרמטרים. </w:t>
+      </w:r>
       <w:r>
         <w:rPr>
           <w:rFonts w:hint="cs"/>
@@ -102,65 +80,7 @@
           <w:iCs/>
           <w:rtl/>
         </w:rPr>
-        <w:t xml:space="preserve"> של</w:t>
-      </w:r>
-      <w:r>
-        <w:rPr>
-          <w:rFonts w:hint="cs"/>
-          <w:i/>
-          <w:iCs/>
-          <w:rtl/>
-        </w:rPr>
-        <w:t xml:space="preserve"> היפר-פרמטרים. </w:t>
-      </w:r>
-      <w:r>
-        <w:rPr>
-          <w:rFonts w:hint="cs"/>
-          <w:i/>
-          <w:iCs/>
-          <w:rtl/>
-        </w:rPr>
-        <w:t xml:space="preserve">במסמך זה אסביר מה הבעיה שאופטימיזציה </w:t>
-      </w:r>
-      <w:proofErr w:type="spellStart"/>
-      <w:r>
-        <w:rPr>
-          <w:rFonts w:hint="cs"/>
-          <w:i/>
-          <w:iCs/>
-          <w:rtl/>
-        </w:rPr>
-        <w:t>בייסיאנית</w:t>
-      </w:r>
-      <w:proofErr w:type="spellEnd"/>
-      <w:r>
-        <w:rPr>
-          <w:rFonts w:hint="cs"/>
-          <w:i/>
-          <w:iCs/>
-          <w:rtl/>
-        </w:rPr>
-        <w:t xml:space="preserve"> מנסה לפתור, כיצד זה פותר ואציג ניסוי מצומצם שמראה את היתרון של אופטימיזציה </w:t>
-      </w:r>
-      <w:proofErr w:type="spellStart"/>
-      <w:r>
-        <w:rPr>
-          <w:rFonts w:hint="cs"/>
-          <w:i/>
-          <w:iCs/>
-          <w:rtl/>
-        </w:rPr>
-        <w:t>בייסיאנית</w:t>
-      </w:r>
-      <w:proofErr w:type="spellEnd"/>
-      <w:r>
-        <w:rPr>
-          <w:rFonts w:hint="cs"/>
-          <w:i/>
-          <w:iCs/>
-          <w:rtl/>
-        </w:rPr>
-        <w:t xml:space="preserve"> לעומת שיטות אחרות.</w:t>
+        <w:t>במסמך זה אסביר מה הבעיה שאופטימיזציה בייסיאנית מנסה לפתור, כיצד זה פותר ואציג ניסוי מצומצם שמראה את היתרון של אופטימיזציה בייסיאנית לעומת שיטות אחרות.</w:t>
       </w:r>
     </w:p>
     <w:p>
@@ -204,23 +124,7 @@
           <w:rFonts w:hint="cs"/>
           <w:rtl/>
         </w:rPr>
-        <w:t xml:space="preserve">. רוב האלגוריתמים מתאפיינים במספר רב של </w:t>
-      </w:r>
-      <w:proofErr w:type="spellStart"/>
-      <w:r>
-        <w:rPr>
-          <w:rFonts w:hint="cs"/>
-          <w:rtl/>
-        </w:rPr>
-        <w:t>קונפיגורציות</w:t>
-      </w:r>
-      <w:proofErr w:type="spellEnd"/>
-      <w:r>
-        <w:rPr>
-          <w:rFonts w:hint="cs"/>
-          <w:rtl/>
-        </w:rPr>
-        <w:t xml:space="preserve"> הרצה, להן השפעה רבה על התוצאות של האלגוריתם. מציאת היפר פרמטרים אופטימליים הינה בעיה קשה שדורשת מספר רב של הרצות. גישות מוכרות לחיפוש הינן </w:t>
+        <w:t xml:space="preserve">. רוב האלגוריתמים מתאפיינים במספר רב של קונפיגורציות הרצה, להן השפעה רבה על התוצאות של האלגוריתם. מציאת היפר פרמטרים אופטימליים הינה בעיה קשה שדורשת מספר רב של הרצות. גישות מוכרות לחיפוש הינן </w:t>
       </w:r>
       <w:r>
         <w:t>grid search</w:t>
@@ -275,7 +179,6 @@
         <w:pStyle w:val="2"/>
         <w:bidi/>
         <w:rPr>
-          <w:rFonts w:hint="cs"/>
           <w:rtl/>
         </w:rPr>
       </w:pPr>
@@ -300,23 +203,7 @@
           <w:rFonts w:hint="cs"/>
           <w:rtl/>
         </w:rPr>
-        <w:t xml:space="preserve">ממדלים את פונקציית המטרה ובכל </w:t>
-      </w:r>
-      <w:proofErr w:type="spellStart"/>
-      <w:r>
-        <w:rPr>
-          <w:rFonts w:hint="cs"/>
-          <w:rtl/>
-        </w:rPr>
-        <w:t>איטרציה</w:t>
-      </w:r>
-      <w:proofErr w:type="spellEnd"/>
-      <w:r>
-        <w:rPr>
-          <w:rFonts w:hint="cs"/>
-          <w:rtl/>
-        </w:rPr>
-        <w:t xml:space="preserve"> בוחרים את הערכים שנראה (לפי המודל) שישפרו את פונקציית המטרה בצורה המשמעותית ביותר. בצורה פורמלית: נרצה למצוא סט ערכים </w:t>
+        <w:t xml:space="preserve">ממדלים את פונקציית המטרה ובכל איטרציה בוחרים את הערכים שנראה (לפי המודל) שישפרו את פונקציית המטרה בצורה המשמעותית ביותר. בצורה פורמלית: נרצה למצוא סט ערכים </w:t>
       </w:r>
       <w:r>
         <w:rPr>
@@ -576,9 +463,6 @@
           <w:numId w:val="1"/>
         </w:numPr>
         <w:bidi/>
-        <w:rPr>
-          <w:rFonts w:hint="cs"/>
-        </w:rPr>
       </w:pPr>
       <w:r>
         <w:rPr>
@@ -630,9 +514,6 @@
           <w:numId w:val="1"/>
         </w:numPr>
         <w:bidi/>
-        <w:rPr>
-          <w:rFonts w:hint="cs"/>
-        </w:rPr>
       </w:pPr>
       <w:r>
         <w:rPr>
@@ -680,6 +561,7 @@
       <w:pPr>
         <w:bidi/>
         <w:rPr>
+          <w:rFonts w:hint="cs"/>
           <w:rtl/>
         </w:rPr>
       </w:pPr>
@@ -698,23 +580,7 @@
           <w:rFonts w:hint="cs"/>
           <w:rtl/>
         </w:rPr>
-        <w:t xml:space="preserve"> בשיטה הוא שבחירה של הערכים הבאים בכל </w:t>
-      </w:r>
-      <w:proofErr w:type="spellStart"/>
-      <w:r>
-        <w:rPr>
-          <w:rFonts w:hint="cs"/>
-          <w:rtl/>
-        </w:rPr>
-        <w:t>איטרציה</w:t>
-      </w:r>
-      <w:proofErr w:type="spellEnd"/>
-      <w:r>
-        <w:rPr>
-          <w:rFonts w:hint="cs"/>
-          <w:rtl/>
-        </w:rPr>
-        <w:t xml:space="preserve"> לוקחת יותר זמן (לעומת </w:t>
+        <w:t xml:space="preserve"> בשיטה הוא שבחירה של הערכים הבאים בכל איטרציה לוקחת יותר זמן (לעומת </w:t>
       </w:r>
       <w:r>
         <w:t>grid</w:t>
@@ -734,68 +600,18 @@
           <w:rFonts w:hint="cs"/>
           <w:rtl/>
         </w:rPr>
-        <w:t xml:space="preserve">) אבל נריץ פחות </w:t>
-      </w:r>
-      <w:proofErr w:type="spellStart"/>
-      <w:r>
-        <w:rPr>
-          <w:rFonts w:hint="cs"/>
-          <w:rtl/>
-        </w:rPr>
-        <w:t>איטרציות</w:t>
-      </w:r>
-      <w:proofErr w:type="spellEnd"/>
-      <w:r>
-        <w:rPr>
-          <w:rFonts w:hint="cs"/>
-          <w:rtl/>
-        </w:rPr>
-        <w:t>.</w:t>
-      </w:r>
-      <w:r>
-        <w:rPr>
-          <w:rFonts w:hint="cs"/>
-          <w:rtl/>
-        </w:rPr>
-        <w:t xml:space="preserve"> כלומר, במקרה שהרצה של </w:t>
-      </w:r>
-      <w:proofErr w:type="spellStart"/>
-      <w:r>
-        <w:rPr>
-          <w:rFonts w:hint="cs"/>
-          <w:rtl/>
-        </w:rPr>
-        <w:t>פונקצית</w:t>
-      </w:r>
-      <w:proofErr w:type="spellEnd"/>
-      <w:r>
-        <w:rPr>
-          <w:rFonts w:hint="cs"/>
-          <w:rtl/>
-        </w:rPr>
-        <w:t xml:space="preserve"> המטרה היא יקרה (למשל, כוללת אימון של מודל על הרבה מידע) נרצה להשתמש בשיטה </w:t>
-      </w:r>
-      <w:proofErr w:type="spellStart"/>
-      <w:r>
-        <w:rPr>
-          <w:rFonts w:hint="cs"/>
-          <w:rtl/>
-        </w:rPr>
-        <w:t>הבייסיאנית</w:t>
-      </w:r>
-      <w:proofErr w:type="spellEnd"/>
-      <w:r>
-        <w:rPr>
-          <w:rFonts w:hint="cs"/>
-          <w:rtl/>
-        </w:rPr>
-        <w:t xml:space="preserve">. לעומת זאת, אם המודל הוא פשוט (בלי הרבה היפר-פרמטרים) ואין הרבה מידע אולי נעדיף </w:t>
-      </w:r>
-      <w:proofErr w:type="spellStart"/>
+        <w:t>) אבל נריץ פחות איטרציות.</w:t>
+      </w:r>
+      <w:r>
+        <w:rPr>
+          <w:rFonts w:hint="cs"/>
+          <w:rtl/>
+        </w:rPr>
+        <w:t xml:space="preserve"> כלומר, במקרה שהרצה של פונקצית המטרה היא יקרה (למשל, כוללת אימון של מודל על הרבה מידע) נרצה להשתמש בשיטה הבייסיאנית. לעומת זאת, אם המודל הוא פשוט (בלי הרבה היפר-פרמטרים) ואין הרבה מידע אולי נעדיף </w:t>
+      </w:r>
       <w:r>
         <w:t>gridsearch</w:t>
       </w:r>
-      <w:proofErr w:type="spellEnd"/>
       <w:r>
         <w:rPr>
           <w:rFonts w:hint="cs"/>
@@ -809,7 +625,6 @@
         <w:pStyle w:val="2"/>
         <w:bidi/>
         <w:rPr>
-          <w:rFonts w:hint="cs"/>
           <w:rtl/>
         </w:rPr>
       </w:pPr>
@@ -818,7 +633,7 @@
           <w:rFonts w:hint="cs"/>
           <w:rtl/>
         </w:rPr>
-        <w:t>תכלס</w:t>
+        <w:t>יותר פרטים</w:t>
       </w:r>
     </w:p>
     <w:p>
@@ -843,7 +658,21 @@
           <w:rFonts w:hint="cs"/>
           <w:rtl/>
         </w:rPr>
-        <w:t xml:space="preserve"> ולפונקציה שבוחרת את הערכים הבאים לבדיקה. אופציות מוכרות לפונקציית </w:t>
+        <w:t xml:space="preserve"> ולפונקציה</w:t>
+      </w:r>
+      <w:r>
+        <w:rPr>
+          <w:rFonts w:hint="cs"/>
+          <w:rtl/>
+        </w:rPr>
+        <w:t xml:space="preserve"> שבוחרת את הערכים הבאים לבדיקה. </w:t>
+      </w:r>
+      <w:r>
+        <w:rPr>
+          <w:rFonts w:hint="cs"/>
+          <w:rtl/>
+        </w:rPr>
+        <w:t xml:space="preserve">אופציות מוכרות לפונקציית </w:t>
       </w:r>
       <w:r>
         <w:t>surrogate</w:t>
@@ -858,13 +687,11 @@
       <w:r>
         <w:t xml:space="preserve">Gaussian Process, Random Forest Repressor, Tree Structured </w:t>
       </w:r>
-      <w:proofErr w:type="spellStart"/>
-      <w:r>
-        <w:t>Parzen</w:t>
-      </w:r>
-      <w:proofErr w:type="spellEnd"/>
-      <w:r>
-        <w:t xml:space="preserve"> Estimator</w:t>
+      <w:r>
+        <w:t xml:space="preserve">Tree </w:t>
+      </w:r>
+      <w:r>
+        <w:t>Parzen Estimator</w:t>
       </w:r>
       <w:r>
         <w:rPr>
@@ -883,13 +710,1913 @@
         </w:rPr>
         <w:t>.</w:t>
       </w:r>
+    </w:p>
+    <w:p>
+      <w:pPr>
+        <w:pStyle w:val="3"/>
+        <w:bidi/>
+      </w:pPr>
+      <w:r>
+        <w:t>Gaussian Process</w:t>
+      </w:r>
+    </w:p>
+    <w:p>
+      <w:pPr>
+        <w:bidi/>
+        <w:rPr>
+          <w:rFonts w:eastAsiaTheme="minorEastAsia"/>
+          <w:rtl/>
+        </w:rPr>
+      </w:pPr>
+      <w:r>
+        <w:rPr>
+          <w:rFonts w:hint="cs"/>
+          <w:rtl/>
+        </w:rPr>
+        <w:t xml:space="preserve">תחילה, לכל משתנה במרחב משייכים פונקציה כאשר אותן פונקציות מתפלגות באופן גאוסייאני. כלומר, </w:t>
+      </w:r>
+      <w:r>
+        <w:rPr>
+          <w:rFonts w:hint="cs"/>
+          <w:rtl/>
+        </w:rPr>
+        <w:t xml:space="preserve">מתחילים מ </w:t>
+      </w:r>
+      <m:oMath>
+        <m:r>
+          <w:rPr>
+            <w:rFonts w:ascii="Cambria Math" w:hAnsi="Cambria Math"/>
+          </w:rPr>
+          <m:t>p</m:t>
+        </m:r>
+        <m:d>
+          <m:dPr>
+            <m:ctrlPr>
+              <w:rPr>
+                <w:rFonts w:ascii="Cambria Math" w:hAnsi="Cambria Math"/>
+                <w:i/>
+              </w:rPr>
+            </m:ctrlPr>
+          </m:dPr>
+          <m:e>
+            <m:r>
+              <w:rPr>
+                <w:rFonts w:ascii="Cambria Math" w:hAnsi="Cambria Math"/>
+              </w:rPr>
+              <m:t>F</m:t>
+            </m:r>
+          </m:e>
+          <m:e>
+            <m:r>
+              <w:rPr>
+                <w:rFonts w:ascii="Cambria Math" w:hAnsi="Cambria Math"/>
+              </w:rPr>
+              <m:t>X</m:t>
+            </m:r>
+          </m:e>
+        </m:d>
+        <m:r>
+          <w:rPr>
+            <w:rFonts w:ascii="Cambria Math" w:hAnsi="Cambria Math"/>
+          </w:rPr>
+          <m:t>~N(F|μ,K)</m:t>
+        </m:r>
+      </m:oMath>
+      <w:r>
+        <w:rPr>
+          <w:rFonts w:eastAsiaTheme="minorEastAsia" w:hint="cs"/>
+          <w:rtl/>
+        </w:rPr>
+        <w:t xml:space="preserve"> עבור </w:t>
+      </w:r>
+      <m:oMath>
+        <m:r>
+          <w:rPr>
+            <w:rFonts w:ascii="Cambria Math" w:eastAsiaTheme="minorEastAsia" w:hAnsi="Cambria Math"/>
+          </w:rPr>
+          <m:t>F=</m:t>
+        </m:r>
+        <m:d>
+          <m:dPr>
+            <m:ctrlPr>
+              <w:rPr>
+                <w:rFonts w:ascii="Cambria Math" w:eastAsiaTheme="minorEastAsia" w:hAnsi="Cambria Math"/>
+                <w:i/>
+              </w:rPr>
+            </m:ctrlPr>
+          </m:dPr>
+          <m:e>
+            <m:r>
+              <w:rPr>
+                <w:rFonts w:ascii="Cambria Math" w:eastAsiaTheme="minorEastAsia" w:hAnsi="Cambria Math"/>
+              </w:rPr>
+              <m:t>f</m:t>
+            </m:r>
+            <m:d>
+              <m:dPr>
+                <m:ctrlPr>
+                  <w:rPr>
+                    <w:rFonts w:ascii="Cambria Math" w:eastAsiaTheme="minorEastAsia" w:hAnsi="Cambria Math"/>
+                    <w:i/>
+                  </w:rPr>
+                </m:ctrlPr>
+              </m:dPr>
+              <m:e>
+                <m:sSub>
+                  <m:sSubPr>
+                    <m:ctrlPr>
+                      <w:rPr>
+                        <w:rFonts w:ascii="Cambria Math" w:eastAsiaTheme="minorEastAsia" w:hAnsi="Cambria Math"/>
+                        <w:i/>
+                      </w:rPr>
+                    </m:ctrlPr>
+                  </m:sSubPr>
+                  <m:e>
+                    <m:r>
+                      <w:rPr>
+                        <w:rFonts w:ascii="Cambria Math" w:eastAsiaTheme="minorEastAsia" w:hAnsi="Cambria Math"/>
+                      </w:rPr>
+                      <m:t>x</m:t>
+                    </m:r>
+                  </m:e>
+                  <m:sub>
+                    <m:r>
+                      <w:rPr>
+                        <w:rFonts w:ascii="Cambria Math" w:eastAsiaTheme="minorEastAsia" w:hAnsi="Cambria Math"/>
+                      </w:rPr>
+                      <m:t>1</m:t>
+                    </m:r>
+                  </m:sub>
+                </m:sSub>
+              </m:e>
+            </m:d>
+            <m:r>
+              <w:rPr>
+                <w:rFonts w:ascii="Cambria Math" w:eastAsiaTheme="minorEastAsia" w:hAnsi="Cambria Math"/>
+              </w:rPr>
+              <m:t>,…f</m:t>
+            </m:r>
+            <m:d>
+              <m:dPr>
+                <m:ctrlPr>
+                  <w:rPr>
+                    <w:rFonts w:ascii="Cambria Math" w:eastAsiaTheme="minorEastAsia" w:hAnsi="Cambria Math"/>
+                    <w:i/>
+                  </w:rPr>
+                </m:ctrlPr>
+              </m:dPr>
+              <m:e>
+                <m:sSub>
+                  <m:sSubPr>
+                    <m:ctrlPr>
+                      <w:rPr>
+                        <w:rFonts w:ascii="Cambria Math" w:eastAsiaTheme="minorEastAsia" w:hAnsi="Cambria Math"/>
+                        <w:i/>
+                      </w:rPr>
+                    </m:ctrlPr>
+                  </m:sSubPr>
+                  <m:e>
+                    <m:r>
+                      <w:rPr>
+                        <w:rFonts w:ascii="Cambria Math" w:eastAsiaTheme="minorEastAsia" w:hAnsi="Cambria Math"/>
+                      </w:rPr>
+                      <m:t>x</m:t>
+                    </m:r>
+                  </m:e>
+                  <m:sub>
+                    <m:r>
+                      <w:rPr>
+                        <w:rFonts w:ascii="Cambria Math" w:eastAsiaTheme="minorEastAsia" w:hAnsi="Cambria Math"/>
+                      </w:rPr>
+                      <m:t>n</m:t>
+                    </m:r>
+                  </m:sub>
+                </m:sSub>
+              </m:e>
+            </m:d>
+          </m:e>
+        </m:d>
+        <m:r>
+          <w:rPr>
+            <w:rFonts w:ascii="Cambria Math" w:eastAsiaTheme="minorEastAsia" w:hAnsi="Cambria Math"/>
+          </w:rPr>
+          <m:t>, μ=</m:t>
+        </m:r>
+        <m:d>
+          <m:dPr>
+            <m:ctrlPr>
+              <w:rPr>
+                <w:rFonts w:ascii="Cambria Math" w:eastAsiaTheme="minorEastAsia" w:hAnsi="Cambria Math"/>
+                <w:i/>
+              </w:rPr>
+            </m:ctrlPr>
+          </m:dPr>
+          <m:e>
+            <m:r>
+              <w:rPr>
+                <w:rFonts w:ascii="Cambria Math" w:eastAsiaTheme="minorEastAsia" w:hAnsi="Cambria Math"/>
+              </w:rPr>
+              <m:t>mean function</m:t>
+            </m:r>
+            <m:d>
+              <m:dPr>
+                <m:ctrlPr>
+                  <w:rPr>
+                    <w:rFonts w:ascii="Cambria Math" w:eastAsiaTheme="minorEastAsia" w:hAnsi="Cambria Math"/>
+                    <w:i/>
+                  </w:rPr>
+                </m:ctrlPr>
+              </m:dPr>
+              <m:e>
+                <m:sSub>
+                  <m:sSubPr>
+                    <m:ctrlPr>
+                      <w:rPr>
+                        <w:rFonts w:ascii="Cambria Math" w:eastAsiaTheme="minorEastAsia" w:hAnsi="Cambria Math"/>
+                        <w:i/>
+                      </w:rPr>
+                    </m:ctrlPr>
+                  </m:sSubPr>
+                  <m:e>
+                    <m:r>
+                      <w:rPr>
+                        <w:rFonts w:ascii="Cambria Math" w:eastAsiaTheme="minorEastAsia" w:hAnsi="Cambria Math"/>
+                      </w:rPr>
+                      <m:t>x</m:t>
+                    </m:r>
+                  </m:e>
+                  <m:sub>
+                    <m:r>
+                      <w:rPr>
+                        <w:rFonts w:ascii="Cambria Math" w:eastAsiaTheme="minorEastAsia" w:hAnsi="Cambria Math"/>
+                      </w:rPr>
+                      <m:t>1</m:t>
+                    </m:r>
+                  </m:sub>
+                </m:sSub>
+              </m:e>
+            </m:d>
+            <m:r>
+              <w:rPr>
+                <w:rFonts w:ascii="Cambria Math" w:eastAsiaTheme="minorEastAsia" w:hAnsi="Cambria Math"/>
+              </w:rPr>
+              <m:t>,…mean function</m:t>
+            </m:r>
+            <m:d>
+              <m:dPr>
+                <m:ctrlPr>
+                  <w:rPr>
+                    <w:rFonts w:ascii="Cambria Math" w:eastAsiaTheme="minorEastAsia" w:hAnsi="Cambria Math"/>
+                    <w:i/>
+                  </w:rPr>
+                </m:ctrlPr>
+              </m:dPr>
+              <m:e>
+                <m:sSub>
+                  <m:sSubPr>
+                    <m:ctrlPr>
+                      <w:rPr>
+                        <w:rFonts w:ascii="Cambria Math" w:eastAsiaTheme="minorEastAsia" w:hAnsi="Cambria Math"/>
+                        <w:i/>
+                      </w:rPr>
+                    </m:ctrlPr>
+                  </m:sSubPr>
+                  <m:e>
+                    <m:r>
+                      <w:rPr>
+                        <w:rFonts w:ascii="Cambria Math" w:eastAsiaTheme="minorEastAsia" w:hAnsi="Cambria Math"/>
+                      </w:rPr>
+                      <m:t>x</m:t>
+                    </m:r>
+                  </m:e>
+                  <m:sub>
+                    <m:r>
+                      <w:rPr>
+                        <w:rFonts w:ascii="Cambria Math" w:eastAsiaTheme="minorEastAsia" w:hAnsi="Cambria Math"/>
+                      </w:rPr>
+                      <m:t>n</m:t>
+                    </m:r>
+                  </m:sub>
+                </m:sSub>
+              </m:e>
+            </m:d>
+          </m:e>
+        </m:d>
+        <m:r>
+          <w:rPr>
+            <w:rFonts w:ascii="Cambria Math" w:eastAsiaTheme="minorEastAsia" w:hAnsi="Cambria Math"/>
+          </w:rPr>
+          <m:t>, K kernel function for smoothness</m:t>
+        </m:r>
+      </m:oMath>
+      <w:r>
+        <w:rPr>
+          <w:rFonts w:eastAsiaTheme="minorEastAsia" w:hint="cs"/>
+          <w:rtl/>
+        </w:rPr>
+        <w:t xml:space="preserve"> אם נקודות כלשהן נחשבות דומות על ידי פונקציית הקרנל </w:t>
+      </w:r>
+      <w:r>
+        <w:rPr>
+          <w:rFonts w:eastAsiaTheme="minorEastAsia" w:hint="cs"/>
+        </w:rPr>
+        <w:t>K</w:t>
+      </w:r>
+      <w:r>
+        <w:rPr>
+          <w:rFonts w:eastAsiaTheme="minorEastAsia" w:hint="cs"/>
+          <w:rtl/>
+        </w:rPr>
+        <w:t xml:space="preserve"> אז הפונקציות </w:t>
+      </w:r>
+      <w:r>
+        <w:rPr>
+          <w:rFonts w:eastAsiaTheme="minorEastAsia"/>
+        </w:rPr>
+        <w:t>f</w:t>
+      </w:r>
+      <w:r>
+        <w:rPr>
+          <w:rFonts w:eastAsiaTheme="minorEastAsia" w:hint="cs"/>
+          <w:rtl/>
+        </w:rPr>
+        <w:t xml:space="preserve"> שלהן ייחשבו דומות אף הן.</w:t>
+      </w:r>
+      <w:r>
+        <w:rPr>
+          <w:rFonts w:eastAsiaTheme="minorEastAsia" w:hint="cs"/>
+          <w:rtl/>
+        </w:rPr>
+        <w:t xml:space="preserve"> לאחר קבלת מספר תצפיות על ידי: </w:t>
+      </w:r>
+      <m:oMath>
+        <m:r>
+          <w:rPr>
+            <w:rFonts w:ascii="Cambria Math" w:eastAsiaTheme="minorEastAsia" w:hAnsi="Cambria Math"/>
+          </w:rPr>
+          <m:t>p</m:t>
+        </m:r>
+        <m:d>
+          <m:dPr>
+            <m:ctrlPr>
+              <w:rPr>
+                <w:rFonts w:ascii="Cambria Math" w:eastAsiaTheme="minorEastAsia" w:hAnsi="Cambria Math"/>
+                <w:i/>
+              </w:rPr>
+            </m:ctrlPr>
+          </m:dPr>
+          <m:e>
+            <m:sSub>
+              <m:sSubPr>
+                <m:ctrlPr>
+                  <w:rPr>
+                    <w:rFonts w:ascii="Cambria Math" w:eastAsiaTheme="minorEastAsia" w:hAnsi="Cambria Math"/>
+                    <w:i/>
+                  </w:rPr>
+                </m:ctrlPr>
+              </m:sSubPr>
+              <m:e>
+                <m:r>
+                  <w:rPr>
+                    <w:rFonts w:ascii="Cambria Math" w:eastAsiaTheme="minorEastAsia" w:hAnsi="Cambria Math"/>
+                  </w:rPr>
+                  <m:t>F</m:t>
+                </m:r>
+              </m:e>
+              <m:sub>
+                <m:r>
+                  <w:rPr>
+                    <w:rFonts w:ascii="Cambria Math" w:eastAsiaTheme="minorEastAsia" w:hAnsi="Cambria Math"/>
+                  </w:rPr>
+                  <m:t>new</m:t>
+                </m:r>
+              </m:sub>
+            </m:sSub>
+          </m:e>
+          <m:e>
+            <m:sSub>
+              <m:sSubPr>
+                <m:ctrlPr>
+                  <w:rPr>
+                    <w:rFonts w:ascii="Cambria Math" w:eastAsiaTheme="minorEastAsia" w:hAnsi="Cambria Math"/>
+                    <w:i/>
+                  </w:rPr>
+                </m:ctrlPr>
+              </m:sSubPr>
+              <m:e>
+                <m:r>
+                  <w:rPr>
+                    <w:rFonts w:ascii="Cambria Math" w:eastAsiaTheme="minorEastAsia" w:hAnsi="Cambria Math"/>
+                  </w:rPr>
+                  <m:t>X</m:t>
+                </m:r>
+              </m:e>
+              <m:sub>
+                <m:r>
+                  <w:rPr>
+                    <w:rFonts w:ascii="Cambria Math" w:eastAsiaTheme="minorEastAsia" w:hAnsi="Cambria Math"/>
+                  </w:rPr>
+                  <m:t>new</m:t>
+                </m:r>
+              </m:sub>
+            </m:sSub>
+            <m:r>
+              <w:rPr>
+                <w:rFonts w:ascii="Cambria Math" w:eastAsiaTheme="minorEastAsia" w:hAnsi="Cambria Math"/>
+              </w:rPr>
+              <m:t>,</m:t>
+            </m:r>
+            <m:sSub>
+              <m:sSubPr>
+                <m:ctrlPr>
+                  <w:rPr>
+                    <w:rFonts w:ascii="Cambria Math" w:eastAsiaTheme="minorEastAsia" w:hAnsi="Cambria Math"/>
+                    <w:i/>
+                  </w:rPr>
+                </m:ctrlPr>
+              </m:sSubPr>
+              <m:e>
+                <m:r>
+                  <w:rPr>
+                    <w:rFonts w:ascii="Cambria Math" w:eastAsiaTheme="minorEastAsia" w:hAnsi="Cambria Math"/>
+                  </w:rPr>
+                  <m:t>X</m:t>
+                </m:r>
+              </m:e>
+              <m:sub>
+                <m:r>
+                  <w:rPr>
+                    <w:rFonts w:ascii="Cambria Math" w:eastAsiaTheme="minorEastAsia" w:hAnsi="Cambria Math"/>
+                  </w:rPr>
+                  <m:t>old</m:t>
+                </m:r>
+              </m:sub>
+            </m:sSub>
+            <m:r>
+              <w:rPr>
+                <w:rFonts w:ascii="Cambria Math" w:eastAsiaTheme="minorEastAsia" w:hAnsi="Cambria Math"/>
+              </w:rPr>
+              <m:t>,</m:t>
+            </m:r>
+            <m:sSub>
+              <m:sSubPr>
+                <m:ctrlPr>
+                  <w:rPr>
+                    <w:rFonts w:ascii="Cambria Math" w:eastAsiaTheme="minorEastAsia" w:hAnsi="Cambria Math"/>
+                    <w:i/>
+                  </w:rPr>
+                </m:ctrlPr>
+              </m:sSubPr>
+              <m:e>
+                <m:r>
+                  <w:rPr>
+                    <w:rFonts w:ascii="Cambria Math" w:eastAsiaTheme="minorEastAsia" w:hAnsi="Cambria Math"/>
+                  </w:rPr>
+                  <m:t>y</m:t>
+                </m:r>
+              </m:e>
+              <m:sub>
+                <m:r>
+                  <w:rPr>
+                    <w:rFonts w:ascii="Cambria Math" w:eastAsiaTheme="minorEastAsia" w:hAnsi="Cambria Math"/>
+                  </w:rPr>
+                  <m:t>old</m:t>
+                </m:r>
+              </m:sub>
+            </m:sSub>
+          </m:e>
+        </m:d>
+        <m:r>
+          <w:rPr>
+            <w:rFonts w:ascii="Cambria Math" w:eastAsiaTheme="minorEastAsia" w:hAnsi="Cambria Math"/>
+          </w:rPr>
+          <m:t>=</m:t>
+        </m:r>
+        <m:nary>
+          <m:naryPr>
+            <m:limLoc m:val="undOvr"/>
+            <m:subHide m:val="1"/>
+            <m:supHide m:val="1"/>
+            <m:ctrlPr>
+              <w:rPr>
+                <w:rFonts w:ascii="Cambria Math" w:eastAsiaTheme="minorEastAsia" w:hAnsi="Cambria Math"/>
+                <w:i/>
+              </w:rPr>
+            </m:ctrlPr>
+          </m:naryPr>
+          <m:sub/>
+          <m:sup/>
+          <m:e>
+            <m:r>
+              <w:rPr>
+                <w:rFonts w:ascii="Cambria Math" w:eastAsiaTheme="minorEastAsia" w:hAnsi="Cambria Math"/>
+              </w:rPr>
+              <m:t>p</m:t>
+            </m:r>
+            <m:d>
+              <m:dPr>
+                <m:ctrlPr>
+                  <w:rPr>
+                    <w:rFonts w:ascii="Cambria Math" w:eastAsiaTheme="minorEastAsia" w:hAnsi="Cambria Math"/>
+                    <w:i/>
+                  </w:rPr>
+                </m:ctrlPr>
+              </m:dPr>
+              <m:e>
+                <m:sSub>
+                  <m:sSubPr>
+                    <m:ctrlPr>
+                      <w:rPr>
+                        <w:rFonts w:ascii="Cambria Math" w:eastAsiaTheme="minorEastAsia" w:hAnsi="Cambria Math"/>
+                        <w:i/>
+                      </w:rPr>
+                    </m:ctrlPr>
+                  </m:sSubPr>
+                  <m:e>
+                    <m:r>
+                      <w:rPr>
+                        <w:rFonts w:ascii="Cambria Math" w:eastAsiaTheme="minorEastAsia" w:hAnsi="Cambria Math"/>
+                      </w:rPr>
+                      <m:t>F</m:t>
+                    </m:r>
+                  </m:e>
+                  <m:sub>
+                    <m:r>
+                      <w:rPr>
+                        <w:rFonts w:ascii="Cambria Math" w:eastAsiaTheme="minorEastAsia" w:hAnsi="Cambria Math"/>
+                      </w:rPr>
+                      <m:t>new</m:t>
+                    </m:r>
+                  </m:sub>
+                </m:sSub>
+              </m:e>
+              <m:e>
+                <m:sSub>
+                  <m:sSubPr>
+                    <m:ctrlPr>
+                      <w:rPr>
+                        <w:rFonts w:ascii="Cambria Math" w:eastAsiaTheme="minorEastAsia" w:hAnsi="Cambria Math"/>
+                        <w:i/>
+                      </w:rPr>
+                    </m:ctrlPr>
+                  </m:sSubPr>
+                  <m:e>
+                    <m:r>
+                      <w:rPr>
+                        <w:rFonts w:ascii="Cambria Math" w:eastAsiaTheme="minorEastAsia" w:hAnsi="Cambria Math"/>
+                      </w:rPr>
+                      <m:t>X</m:t>
+                    </m:r>
+                  </m:e>
+                  <m:sub>
+                    <m:r>
+                      <w:rPr>
+                        <w:rFonts w:ascii="Cambria Math" w:eastAsiaTheme="minorEastAsia" w:hAnsi="Cambria Math"/>
+                      </w:rPr>
+                      <m:t>new</m:t>
+                    </m:r>
+                  </m:sub>
+                </m:sSub>
+                <m:r>
+                  <w:rPr>
+                    <w:rFonts w:ascii="Cambria Math" w:eastAsiaTheme="minorEastAsia" w:hAnsi="Cambria Math"/>
+                  </w:rPr>
+                  <m:t>,F</m:t>
+                </m:r>
+              </m:e>
+            </m:d>
+            <m:r>
+              <w:rPr>
+                <w:rFonts w:ascii="Cambria Math" w:eastAsiaTheme="minorEastAsia" w:hAnsi="Cambria Math"/>
+              </w:rPr>
+              <m:t>*p</m:t>
+            </m:r>
+            <m:d>
+              <m:dPr>
+                <m:ctrlPr>
+                  <w:rPr>
+                    <w:rFonts w:ascii="Cambria Math" w:eastAsiaTheme="minorEastAsia" w:hAnsi="Cambria Math"/>
+                    <w:i/>
+                  </w:rPr>
+                </m:ctrlPr>
+              </m:dPr>
+              <m:e>
+                <m:r>
+                  <w:rPr>
+                    <w:rFonts w:ascii="Cambria Math" w:eastAsiaTheme="minorEastAsia" w:hAnsi="Cambria Math"/>
+                  </w:rPr>
+                  <m:t>F</m:t>
+                </m:r>
+              </m:e>
+              <m:e>
+                <m:sSub>
+                  <m:sSubPr>
+                    <m:ctrlPr>
+                      <w:rPr>
+                        <w:rFonts w:ascii="Cambria Math" w:eastAsiaTheme="minorEastAsia" w:hAnsi="Cambria Math"/>
+                        <w:i/>
+                      </w:rPr>
+                    </m:ctrlPr>
+                  </m:sSubPr>
+                  <m:e>
+                    <m:r>
+                      <w:rPr>
+                        <w:rFonts w:ascii="Cambria Math" w:eastAsiaTheme="minorEastAsia" w:hAnsi="Cambria Math"/>
+                      </w:rPr>
+                      <m:t>X</m:t>
+                    </m:r>
+                  </m:e>
+                  <m:sub>
+                    <m:r>
+                      <w:rPr>
+                        <w:rFonts w:ascii="Cambria Math" w:eastAsiaTheme="minorEastAsia" w:hAnsi="Cambria Math"/>
+                      </w:rPr>
+                      <m:t>old</m:t>
+                    </m:r>
+                  </m:sub>
+                </m:sSub>
+                <m:r>
+                  <w:rPr>
+                    <w:rFonts w:ascii="Cambria Math" w:eastAsiaTheme="minorEastAsia" w:hAnsi="Cambria Math"/>
+                  </w:rPr>
+                  <m:t>,</m:t>
+                </m:r>
+                <m:sSub>
+                  <m:sSubPr>
+                    <m:ctrlPr>
+                      <w:rPr>
+                        <w:rFonts w:ascii="Cambria Math" w:eastAsiaTheme="minorEastAsia" w:hAnsi="Cambria Math"/>
+                        <w:i/>
+                      </w:rPr>
+                    </m:ctrlPr>
+                  </m:sSubPr>
+                  <m:e>
+                    <m:r>
+                      <w:rPr>
+                        <w:rFonts w:ascii="Cambria Math" w:eastAsiaTheme="minorEastAsia" w:hAnsi="Cambria Math"/>
+                      </w:rPr>
+                      <m:t>y</m:t>
+                    </m:r>
+                  </m:e>
+                  <m:sub>
+                    <m:r>
+                      <w:rPr>
+                        <w:rFonts w:ascii="Cambria Math" w:eastAsiaTheme="minorEastAsia" w:hAnsi="Cambria Math"/>
+                      </w:rPr>
+                      <m:t>old</m:t>
+                    </m:r>
+                  </m:sub>
+                </m:sSub>
+              </m:e>
+            </m:d>
+            <m:r>
+              <w:rPr>
+                <w:rFonts w:ascii="Cambria Math" w:eastAsiaTheme="minorEastAsia" w:hAnsi="Cambria Math"/>
+              </w:rPr>
+              <m:t>d</m:t>
+            </m:r>
+            <m:r>
+              <w:rPr>
+                <w:rFonts w:ascii="Cambria Math" w:eastAsiaTheme="minorEastAsia" w:hAnsi="Cambria Math"/>
+              </w:rPr>
+              <m:t>F</m:t>
+            </m:r>
+            <m:r>
+              <w:rPr>
+                <w:rFonts w:ascii="Cambria Math" w:eastAsiaTheme="minorEastAsia" w:hAnsi="Cambria Math"/>
+              </w:rPr>
+              <m:t>=N(</m:t>
+            </m:r>
+            <m:sSub>
+              <m:sSubPr>
+                <m:ctrlPr>
+                  <w:rPr>
+                    <w:rFonts w:ascii="Cambria Math" w:eastAsiaTheme="minorEastAsia" w:hAnsi="Cambria Math"/>
+                    <w:i/>
+                  </w:rPr>
+                </m:ctrlPr>
+              </m:sSubPr>
+              <m:e>
+                <m:r>
+                  <w:rPr>
+                    <w:rFonts w:ascii="Cambria Math" w:eastAsiaTheme="minorEastAsia" w:hAnsi="Cambria Math"/>
+                  </w:rPr>
+                  <m:t>F</m:t>
+                </m:r>
+              </m:e>
+              <m:sub>
+                <m:r>
+                  <w:rPr>
+                    <w:rFonts w:ascii="Cambria Math" w:eastAsiaTheme="minorEastAsia" w:hAnsi="Cambria Math"/>
+                  </w:rPr>
+                  <m:t>new</m:t>
+                </m:r>
+              </m:sub>
+            </m:sSub>
+            <m:r>
+              <w:rPr>
+                <w:rFonts w:ascii="Cambria Math" w:eastAsiaTheme="minorEastAsia" w:hAnsi="Cambria Math"/>
+              </w:rPr>
+              <m:t>|</m:t>
+            </m:r>
+            <m:sSub>
+              <m:sSubPr>
+                <m:ctrlPr>
+                  <w:rPr>
+                    <w:rFonts w:ascii="Cambria Math" w:eastAsiaTheme="minorEastAsia" w:hAnsi="Cambria Math"/>
+                    <w:i/>
+                  </w:rPr>
+                </m:ctrlPr>
+              </m:sSubPr>
+              <m:e>
+                <m:r>
+                  <w:rPr>
+                    <w:rFonts w:ascii="Cambria Math" w:eastAsiaTheme="minorEastAsia" w:hAnsi="Cambria Math"/>
+                  </w:rPr>
+                  <m:t>μ</m:t>
+                </m:r>
+              </m:e>
+              <m:sub>
+                <m:r>
+                  <w:rPr>
+                    <w:rFonts w:ascii="Cambria Math" w:eastAsiaTheme="minorEastAsia" w:hAnsi="Cambria Math"/>
+                  </w:rPr>
+                  <m:t>new</m:t>
+                </m:r>
+              </m:sub>
+            </m:sSub>
+            <m:r>
+              <w:rPr>
+                <w:rFonts w:ascii="Cambria Math" w:eastAsiaTheme="minorEastAsia" w:hAnsi="Cambria Math"/>
+              </w:rPr>
+              <m:t>,</m:t>
+            </m:r>
+            <m:sSub>
+              <m:sSubPr>
+                <m:ctrlPr>
+                  <w:rPr>
+                    <w:rFonts w:ascii="Cambria Math" w:eastAsiaTheme="minorEastAsia" w:hAnsi="Cambria Math"/>
+                    <w:i/>
+                  </w:rPr>
+                </m:ctrlPr>
+              </m:sSubPr>
+              <m:e>
+                <m:r>
+                  <m:rPr>
+                    <m:sty m:val="p"/>
+                  </m:rPr>
+                  <w:rPr>
+                    <w:rFonts w:ascii="Cambria Math" w:eastAsiaTheme="minorEastAsia" w:hAnsi="Cambria Math"/>
+                  </w:rPr>
+                  <m:t>Σ</m:t>
+                </m:r>
+              </m:e>
+              <m:sub>
+                <m:r>
+                  <w:rPr>
+                    <w:rFonts w:ascii="Cambria Math" w:eastAsiaTheme="minorEastAsia" w:hAnsi="Cambria Math"/>
+                  </w:rPr>
+                  <m:t>new</m:t>
+                </m:r>
+              </m:sub>
+            </m:sSub>
+            <m:r>
+              <w:rPr>
+                <w:rFonts w:ascii="Cambria Math" w:eastAsiaTheme="minorEastAsia" w:hAnsi="Cambria Math"/>
+              </w:rPr>
+              <m:t>)</m:t>
+            </m:r>
+          </m:e>
+        </m:nary>
+      </m:oMath>
+      <w:r>
+        <w:rPr>
+          <w:rFonts w:eastAsiaTheme="minorEastAsia" w:hint="cs"/>
+          <w:rtl/>
+        </w:rPr>
+        <w:t xml:space="preserve"> כאשר ישנו חישוב על מטריצות שלא ממש זורם לי להעתיק לפה שקובע את ערכי הפונקציות הממוצעות והקרנל החדשות. </w:t>
+      </w:r>
+    </w:p>
+    <w:p>
+      <w:pPr>
+        <w:bidi/>
+        <w:rPr>
+          <w:rFonts w:eastAsiaTheme="minorEastAsia" w:hint="cs"/>
+          <w:rtl/>
+        </w:rPr>
+      </w:pPr>
+      <w:r>
+        <w:rPr>
+          <w:rFonts w:eastAsiaTheme="minorEastAsia" w:hint="cs"/>
+          <w:rtl/>
+        </w:rPr>
+        <w:t>בגדול, מה שיוצא מזה זו פונקציה שבנקודות שהיא מכירה כבר יש וודאות מאד גבוהה (כי כבר יש לנו את הערך האמיתי של הפונקציה בנקודה) וככל שמתרחקים מהנקודות האלה הדיוק קטן כי מניחים התפלגות נורמלית (גאוסייאנית).</w:t>
+      </w:r>
+      <w:r>
+        <w:rPr>
+          <w:rFonts w:eastAsiaTheme="minorEastAsia" w:hint="cs"/>
+          <w:rtl/>
+        </w:rPr>
+        <w:t xml:space="preserve"> נראה כמו ב</w:t>
+      </w:r>
+      <w:r>
+        <w:rPr>
+          <w:rFonts w:eastAsiaTheme="minorEastAsia"/>
+          <w:rtl/>
+        </w:rPr>
+        <w:fldChar w:fldCharType="begin"/>
+      </w:r>
+      <w:r>
+        <w:rPr>
+          <w:rFonts w:eastAsiaTheme="minorEastAsia"/>
+          <w:rtl/>
+        </w:rPr>
+        <w:instrText xml:space="preserve"> </w:instrText>
+      </w:r>
+      <w:r>
+        <w:rPr>
+          <w:rFonts w:eastAsiaTheme="minorEastAsia" w:hint="cs"/>
+        </w:rPr>
+        <w:instrText>REF</w:instrText>
+      </w:r>
+      <w:r>
+        <w:rPr>
+          <w:rFonts w:eastAsiaTheme="minorEastAsia" w:hint="cs"/>
+          <w:rtl/>
+        </w:rPr>
+        <w:instrText xml:space="preserve"> _</w:instrText>
+      </w:r>
+      <w:r>
+        <w:rPr>
+          <w:rFonts w:eastAsiaTheme="minorEastAsia" w:hint="cs"/>
+        </w:rPr>
+        <w:instrText>Ref42162926 \h</w:instrText>
+      </w:r>
+      <w:r>
+        <w:rPr>
+          <w:rFonts w:eastAsiaTheme="minorEastAsia"/>
+          <w:rtl/>
+        </w:rPr>
+        <w:instrText xml:space="preserve"> </w:instrText>
+      </w:r>
+      <w:r>
+        <w:rPr>
+          <w:rFonts w:eastAsiaTheme="minorEastAsia"/>
+          <w:rtl/>
+        </w:rPr>
+      </w:r>
+      <w:r>
+        <w:rPr>
+          <w:rFonts w:eastAsiaTheme="minorEastAsia"/>
+          <w:rtl/>
+        </w:rPr>
+        <w:fldChar w:fldCharType="separate"/>
+      </w:r>
+      <w:r>
+        <w:t>Figure</w:t>
+      </w:r>
+      <w:r>
+        <w:rPr>
+          <w:rtl/>
+        </w:rPr>
+        <w:t xml:space="preserve"> </w:t>
+      </w:r>
+      <w:r>
+        <w:rPr>
+          <w:noProof/>
+          <w:rtl/>
+        </w:rPr>
+        <w:t>1</w:t>
+      </w:r>
+      <w:r>
+        <w:rPr>
+          <w:rFonts w:eastAsiaTheme="minorEastAsia"/>
+          <w:rtl/>
+        </w:rPr>
+        <w:fldChar w:fldCharType="end"/>
+      </w:r>
+      <w:r>
+        <w:rPr>
+          <w:rFonts w:eastAsiaTheme="minorEastAsia" w:hint="cs"/>
+          <w:rtl/>
+        </w:rPr>
+        <w:t>.</w:t>
+      </w:r>
+    </w:p>
+    <w:tbl>
+      <w:tblPr>
+        <w:tblStyle w:val="a5"/>
+        <w:bidiVisual/>
+        <w:tblW w:w="0" w:type="auto"/>
+        <w:tblBorders>
+          <w:top w:val="none" w:sz="0" w:space="0" w:color="auto"/>
+          <w:left w:val="none" w:sz="0" w:space="0" w:color="auto"/>
+          <w:bottom w:val="none" w:sz="0" w:space="0" w:color="auto"/>
+          <w:right w:val="none" w:sz="0" w:space="0" w:color="auto"/>
+          <w:insideH w:val="none" w:sz="0" w:space="0" w:color="auto"/>
+          <w:insideV w:val="none" w:sz="0" w:space="0" w:color="auto"/>
+        </w:tblBorders>
+        <w:tblLook w:val="04A0" w:firstRow="1" w:lastRow="0" w:firstColumn="1" w:lastColumn="0" w:noHBand="0" w:noVBand="1"/>
+      </w:tblPr>
+      <w:tblGrid>
+        <w:gridCol w:w="9360"/>
+      </w:tblGrid>
+      <w:tr>
+        <w:tc>
+          <w:tcPr>
+            <w:tcW w:w="9350" w:type="dxa"/>
+          </w:tcPr>
+          <w:p>
+            <w:pPr>
+              <w:keepNext/>
+              <w:bidi/>
+            </w:pPr>
+            <w:r>
+              <w:rPr>
+                <w:noProof/>
+              </w:rPr>
+              <w:drawing>
+                <wp:inline distT="0" distB="0" distL="0" distR="0" wp14:anchorId="10E05832" wp14:editId="09A428D2">
+                  <wp:extent cx="5942737" cy="2749550"/>
+                  <wp:effectExtent l="0" t="0" r="1270" b="0"/>
+                  <wp:docPr id="1" name="תמונה 1" descr="The Intuitions Behind Bayesian Optimization with Gaussian Processes"/>
+                  <wp:cNvGraphicFramePr>
+                    <a:graphicFrameLocks xmlns:a="http://schemas.openxmlformats.org/drawingml/2006/main" noChangeAspect="1"/>
+                  </wp:cNvGraphicFramePr>
+                  <a:graphic xmlns:a="http://schemas.openxmlformats.org/drawingml/2006/main">
+                    <a:graphicData uri="http://schemas.openxmlformats.org/drawingml/2006/picture">
+                      <pic:pic xmlns:pic="http://schemas.openxmlformats.org/drawingml/2006/picture">
+                        <pic:nvPicPr>
+                          <pic:cNvPr id="0" name="Picture 1" descr="The Intuitions Behind Bayesian Optimization with Gaussian Processes"/>
+                          <pic:cNvPicPr>
+                            <a:picLocks noChangeAspect="1" noChangeArrowheads="1"/>
+                          </pic:cNvPicPr>
+                        </pic:nvPicPr>
+                        <pic:blipFill rotWithShape="1">
+                          <a:blip r:embed="rId6">
+                            <a:extLst>
+                              <a:ext uri="{28A0092B-C50C-407E-A947-70E740481C1C}">
+                                <a14:useLocalDpi xmlns:a14="http://schemas.microsoft.com/office/drawing/2010/main" val="0"/>
+                              </a:ext>
+                            </a:extLst>
+                          </a:blip>
+                          <a:srcRect b="21359"/>
+                          <a:stretch/>
+                        </pic:blipFill>
+                        <pic:spPr bwMode="auto">
+                          <a:xfrm>
+                            <a:off x="0" y="0"/>
+                            <a:ext cx="5943600" cy="2749949"/>
+                          </a:xfrm>
+                          <a:prstGeom prst="rect">
+                            <a:avLst/>
+                          </a:prstGeom>
+                          <a:noFill/>
+                          <a:ln>
+                            <a:noFill/>
+                          </a:ln>
+                          <a:extLst>
+                            <a:ext uri="{53640926-AAD7-44D8-BBD7-CCE9431645EC}">
+                              <a14:shadowObscured xmlns:a14="http://schemas.microsoft.com/office/drawing/2010/main"/>
+                            </a:ext>
+                          </a:extLst>
+                        </pic:spPr>
+                      </pic:pic>
+                    </a:graphicData>
+                  </a:graphic>
+                </wp:inline>
+              </w:drawing>
+            </w:r>
+          </w:p>
+          <w:p>
+            <w:pPr>
+              <w:pStyle w:val="a6"/>
+              <w:bidi/>
+              <w:rPr>
+                <w:rFonts w:eastAsiaTheme="minorEastAsia"/>
+                <w:rtl/>
+              </w:rPr>
+            </w:pPr>
+            <w:bookmarkStart w:id="0" w:name="_Ref42162926"/>
+            <w:r>
+              <w:t>Figure</w:t>
+            </w:r>
+            <w:r>
+              <w:rPr>
+                <w:rtl/>
+              </w:rPr>
+              <w:t xml:space="preserve"> </w:t>
+            </w:r>
+            <w:r>
+              <w:rPr>
+                <w:rtl/>
+              </w:rPr>
+              <w:fldChar w:fldCharType="begin"/>
+            </w:r>
+            <w:r>
+              <w:rPr>
+                <w:rtl/>
+              </w:rPr>
+              <w:instrText xml:space="preserve"> </w:instrText>
+            </w:r>
+            <w:r>
+              <w:instrText>SEQ</w:instrText>
+            </w:r>
+            <w:r>
+              <w:rPr>
+                <w:rtl/>
+              </w:rPr>
+              <w:instrText xml:space="preserve"> </w:instrText>
+            </w:r>
+            <w:r>
+              <w:instrText>Figure \* ARABIC</w:instrText>
+            </w:r>
+            <w:r>
+              <w:rPr>
+                <w:rtl/>
+              </w:rPr>
+              <w:instrText xml:space="preserve"> </w:instrText>
+            </w:r>
+            <w:r>
+              <w:rPr>
+                <w:rtl/>
+              </w:rPr>
+              <w:fldChar w:fldCharType="separate"/>
+            </w:r>
+            <w:r>
+              <w:rPr>
+                <w:noProof/>
+                <w:rtl/>
+              </w:rPr>
+              <w:t>1</w:t>
+            </w:r>
+            <w:r>
+              <w:rPr>
+                <w:rtl/>
+              </w:rPr>
+              <w:fldChar w:fldCharType="end"/>
+            </w:r>
+            <w:bookmarkEnd w:id="0"/>
+            <w:r>
+              <w:rPr>
+                <w:rFonts w:hint="cs"/>
+                <w:rtl/>
+              </w:rPr>
+              <w:t xml:space="preserve">: דוגמה ל </w:t>
+            </w:r>
+            <w:r>
+              <w:t>GP</w:t>
+            </w:r>
+          </w:p>
+        </w:tc>
+      </w:tr>
+    </w:tbl>
+    <w:p>
+      <w:pPr>
+        <w:pStyle w:val="3"/>
+        <w:bidi/>
+      </w:pPr>
+      <w:r>
+        <w:t>Tree Parzen Estimator (TPE)</w:t>
+      </w:r>
+    </w:p>
+    <w:p>
+      <w:pPr>
+        <w:bidi/>
+        <w:rPr>
+          <w:rFonts w:eastAsiaTheme="minorEastAsia"/>
+          <w:rtl/>
+        </w:rPr>
+      </w:pPr>
+      <w:r>
+        <w:rPr>
+          <w:rFonts w:hint="cs"/>
+          <w:rtl/>
+        </w:rPr>
+        <w:t xml:space="preserve">משתמשים </w:t>
+      </w:r>
+      <w:r>
+        <w:t>bayes rule</w:t>
+      </w:r>
+      <w:r>
+        <w:rPr>
+          <w:rFonts w:hint="cs"/>
+          <w:rtl/>
+        </w:rPr>
+        <w:t xml:space="preserve"> כדי לשערך את הפונקציה: </w:t>
+      </w:r>
+      <m:oMath>
+        <m:r>
+          <w:rPr>
+            <w:rFonts w:ascii="Cambria Math" w:hAnsi="Cambria Math"/>
+          </w:rPr>
+          <m:t>p</m:t>
+        </m:r>
+        <m:d>
+          <m:dPr>
+            <m:ctrlPr>
+              <w:rPr>
+                <w:rFonts w:ascii="Cambria Math" w:hAnsi="Cambria Math"/>
+                <w:i/>
+              </w:rPr>
+            </m:ctrlPr>
+          </m:dPr>
+          <m:e>
+            <m:r>
+              <w:rPr>
+                <w:rFonts w:ascii="Cambria Math" w:hAnsi="Cambria Math"/>
+              </w:rPr>
+              <m:t>y</m:t>
+            </m:r>
+          </m:e>
+          <m:e>
+            <m:r>
+              <w:rPr>
+                <w:rFonts w:ascii="Cambria Math" w:hAnsi="Cambria Math"/>
+              </w:rPr>
+              <m:t>x</m:t>
+            </m:r>
+          </m:e>
+        </m:d>
+        <m:r>
+          <w:rPr>
+            <w:rFonts w:ascii="Cambria Math" w:hAnsi="Cambria Math"/>
+          </w:rPr>
+          <m:t>=</m:t>
+        </m:r>
+        <m:f>
+          <m:fPr>
+            <m:ctrlPr>
+              <w:rPr>
+                <w:rFonts w:ascii="Cambria Math" w:hAnsi="Cambria Math"/>
+                <w:i/>
+              </w:rPr>
+            </m:ctrlPr>
+          </m:fPr>
+          <m:num>
+            <m:r>
+              <w:rPr>
+                <w:rFonts w:ascii="Cambria Math" w:hAnsi="Cambria Math"/>
+              </w:rPr>
+              <m:t>p</m:t>
+            </m:r>
+            <m:d>
+              <m:dPr>
+                <m:ctrlPr>
+                  <w:rPr>
+                    <w:rFonts w:ascii="Cambria Math" w:hAnsi="Cambria Math"/>
+                    <w:i/>
+                  </w:rPr>
+                </m:ctrlPr>
+              </m:dPr>
+              <m:e>
+                <m:r>
+                  <w:rPr>
+                    <w:rFonts w:ascii="Cambria Math" w:hAnsi="Cambria Math"/>
+                  </w:rPr>
+                  <m:t>x</m:t>
+                </m:r>
+              </m:e>
+              <m:e>
+                <m:r>
+                  <w:rPr>
+                    <w:rFonts w:ascii="Cambria Math" w:hAnsi="Cambria Math"/>
+                  </w:rPr>
+                  <m:t>y</m:t>
+                </m:r>
+              </m:e>
+            </m:d>
+            <m:r>
+              <w:rPr>
+                <w:rFonts w:ascii="Cambria Math" w:hAnsi="Cambria Math"/>
+              </w:rPr>
+              <m:t>*p(y)</m:t>
+            </m:r>
+          </m:num>
+          <m:den>
+            <m:r>
+              <w:rPr>
+                <w:rFonts w:ascii="Cambria Math" w:hAnsi="Cambria Math"/>
+              </w:rPr>
+              <m:t>p(x)</m:t>
+            </m:r>
+          </m:den>
+        </m:f>
+      </m:oMath>
+      <w:r>
+        <w:rPr>
+          <w:rFonts w:eastAsiaTheme="minorEastAsia" w:hint="cs"/>
+          <w:rtl/>
+        </w:rPr>
+        <w:t xml:space="preserve">. נבטא כל חלק: </w:t>
+      </w:r>
+      <m:oMath>
+        <m:r>
+          <w:rPr>
+            <w:rFonts w:ascii="Cambria Math" w:eastAsiaTheme="minorEastAsia" w:hAnsi="Cambria Math"/>
+          </w:rPr>
+          <m:t>p</m:t>
+        </m:r>
+        <m:d>
+          <m:dPr>
+            <m:ctrlPr>
+              <w:rPr>
+                <w:rFonts w:ascii="Cambria Math" w:eastAsiaTheme="minorEastAsia" w:hAnsi="Cambria Math"/>
+                <w:i/>
+              </w:rPr>
+            </m:ctrlPr>
+          </m:dPr>
+          <m:e>
+            <m:r>
+              <w:rPr>
+                <w:rFonts w:ascii="Cambria Math" w:eastAsiaTheme="minorEastAsia" w:hAnsi="Cambria Math"/>
+              </w:rPr>
+              <m:t>x</m:t>
+            </m:r>
+          </m:e>
+          <m:e>
+            <m:r>
+              <w:rPr>
+                <w:rFonts w:ascii="Cambria Math" w:eastAsiaTheme="minorEastAsia" w:hAnsi="Cambria Math"/>
+              </w:rPr>
+              <m:t>y</m:t>
+            </m:r>
+          </m:e>
+        </m:d>
+        <m:r>
+          <w:rPr>
+            <w:rFonts w:ascii="Cambria Math" w:eastAsiaTheme="minorEastAsia" w:hAnsi="Cambria Math"/>
+          </w:rPr>
+          <m:t>=</m:t>
+        </m:r>
+        <m:d>
+          <m:dPr>
+            <m:begChr m:val="{"/>
+            <m:endChr m:val=""/>
+            <m:ctrlPr>
+              <w:rPr>
+                <w:rFonts w:ascii="Cambria Math" w:eastAsiaTheme="minorEastAsia" w:hAnsi="Cambria Math"/>
+                <w:i/>
+              </w:rPr>
+            </m:ctrlPr>
+          </m:dPr>
+          <m:e>
+            <m:eqArr>
+              <m:eqArrPr>
+                <m:ctrlPr>
+                  <w:rPr>
+                    <w:rFonts w:ascii="Cambria Math" w:eastAsiaTheme="minorEastAsia" w:hAnsi="Cambria Math"/>
+                    <w:i/>
+                  </w:rPr>
+                </m:ctrlPr>
+              </m:eqArrPr>
+              <m:e>
+                <m:r>
+                  <m:rPr>
+                    <m:scr m:val="script"/>
+                  </m:rPr>
+                  <w:rPr>
+                    <w:rFonts w:ascii="Cambria Math" w:eastAsiaTheme="minorEastAsia" w:hAnsi="Cambria Math"/>
+                  </w:rPr>
+                  <m:t>l</m:t>
+                </m:r>
+                <m:d>
+                  <m:dPr>
+                    <m:ctrlPr>
+                      <w:rPr>
+                        <w:rFonts w:ascii="Cambria Math" w:eastAsiaTheme="minorEastAsia" w:hAnsi="Cambria Math"/>
+                        <w:i/>
+                      </w:rPr>
+                    </m:ctrlPr>
+                  </m:dPr>
+                  <m:e>
+                    <m:r>
+                      <w:rPr>
+                        <w:rFonts w:ascii="Cambria Math" w:eastAsiaTheme="minorEastAsia" w:hAnsi="Cambria Math"/>
+                      </w:rPr>
+                      <m:t>x</m:t>
+                    </m:r>
+                  </m:e>
+                </m:d>
+                <m:r>
+                  <w:rPr>
+                    <w:rFonts w:ascii="Cambria Math" w:eastAsiaTheme="minorEastAsia" w:hAnsi="Cambria Math"/>
+                  </w:rPr>
+                  <m:t xml:space="preserve"> if y&lt;</m:t>
+                </m:r>
+                <m:sSup>
+                  <m:sSupPr>
+                    <m:ctrlPr>
+                      <w:rPr>
+                        <w:rFonts w:ascii="Cambria Math" w:eastAsiaTheme="minorEastAsia" w:hAnsi="Cambria Math"/>
+                        <w:i/>
+                      </w:rPr>
+                    </m:ctrlPr>
+                  </m:sSupPr>
+                  <m:e>
+                    <m:r>
+                      <w:rPr>
+                        <w:rFonts w:ascii="Cambria Math" w:eastAsiaTheme="minorEastAsia" w:hAnsi="Cambria Math"/>
+                      </w:rPr>
+                      <m:t>y</m:t>
+                    </m:r>
+                  </m:e>
+                  <m:sup>
+                    <m:r>
+                      <w:rPr>
+                        <w:rFonts w:ascii="Cambria Math" w:eastAsiaTheme="minorEastAsia" w:hAnsi="Cambria Math"/>
+                      </w:rPr>
+                      <m:t>*</m:t>
+                    </m:r>
+                  </m:sup>
+                </m:sSup>
+              </m:e>
+              <m:e>
+                <m:r>
+                  <w:rPr>
+                    <w:rFonts w:ascii="Cambria Math" w:eastAsiaTheme="minorEastAsia" w:hAnsi="Cambria Math"/>
+                  </w:rPr>
+                  <m:t>g</m:t>
+                </m:r>
+                <m:d>
+                  <m:dPr>
+                    <m:ctrlPr>
+                      <w:rPr>
+                        <w:rFonts w:ascii="Cambria Math" w:eastAsiaTheme="minorEastAsia" w:hAnsi="Cambria Math"/>
+                        <w:i/>
+                      </w:rPr>
+                    </m:ctrlPr>
+                  </m:dPr>
+                  <m:e>
+                    <m:r>
+                      <w:rPr>
+                        <w:rFonts w:ascii="Cambria Math" w:eastAsiaTheme="minorEastAsia" w:hAnsi="Cambria Math"/>
+                      </w:rPr>
+                      <m:t>x</m:t>
+                    </m:r>
+                  </m:e>
+                </m:d>
+                <m:r>
+                  <w:rPr>
+                    <w:rFonts w:ascii="Cambria Math" w:eastAsiaTheme="minorEastAsia" w:hAnsi="Cambria Math"/>
+                  </w:rPr>
+                  <m:t>if y≥</m:t>
+                </m:r>
+                <m:sSup>
+                  <m:sSupPr>
+                    <m:ctrlPr>
+                      <w:rPr>
+                        <w:rFonts w:ascii="Cambria Math" w:eastAsiaTheme="minorEastAsia" w:hAnsi="Cambria Math"/>
+                        <w:i/>
+                      </w:rPr>
+                    </m:ctrlPr>
+                  </m:sSupPr>
+                  <m:e>
+                    <m:r>
+                      <w:rPr>
+                        <w:rFonts w:ascii="Cambria Math" w:eastAsiaTheme="minorEastAsia" w:hAnsi="Cambria Math"/>
+                      </w:rPr>
+                      <m:t>y</m:t>
+                    </m:r>
+                  </m:e>
+                  <m:sup>
+                    <m:r>
+                      <w:rPr>
+                        <w:rFonts w:ascii="Cambria Math" w:eastAsiaTheme="minorEastAsia" w:hAnsi="Cambria Math"/>
+                      </w:rPr>
+                      <m:t>*</m:t>
+                    </m:r>
+                  </m:sup>
+                </m:sSup>
+              </m:e>
+            </m:eqArr>
+          </m:e>
+        </m:d>
+      </m:oMath>
+      <w:r>
+        <w:rPr>
+          <w:rFonts w:eastAsiaTheme="minorEastAsia" w:hint="cs"/>
+          <w:rtl/>
+        </w:rPr>
+        <w:t xml:space="preserve"> כלומר נגדיר פונקציית התפלגות אחת עבור </w:t>
+      </w:r>
+      <w:r>
+        <w:rPr>
+          <w:rFonts w:eastAsiaTheme="minorEastAsia" w:hint="cs"/>
+          <w:rtl/>
+        </w:rPr>
+        <w:t xml:space="preserve">ערכים ששימוש בהם בפונקציית המטרה נתן תוצאה טובה </w:t>
+      </w:r>
+      <w:r>
+        <w:rPr>
+          <w:rFonts w:eastAsiaTheme="minorEastAsia" w:hint="cs"/>
+          <w:rtl/>
+        </w:rPr>
+        <w:t xml:space="preserve">מערך סף מסוים ואחרת עבור </w:t>
+      </w:r>
+      <w:r>
+        <w:rPr>
+          <w:rFonts w:eastAsiaTheme="minorEastAsia" w:hint="cs"/>
+          <w:rtl/>
+        </w:rPr>
+        <w:t>האחרות (שנתנו תוצאה לא מספיק טובה ביחס לערך הסף)</w:t>
+      </w:r>
+      <w:r>
+        <w:rPr>
+          <w:rFonts w:eastAsiaTheme="minorEastAsia" w:hint="cs"/>
+          <w:rtl/>
+        </w:rPr>
+        <w:t>.</w:t>
+      </w:r>
+      <w:r>
+        <w:rPr>
+          <w:rFonts w:eastAsiaTheme="minorEastAsia" w:hint="cs"/>
+          <w:rtl/>
+        </w:rPr>
+        <w:t xml:space="preserve"> </w:t>
+      </w:r>
+      <w:r>
+        <w:rPr>
+          <w:rFonts w:eastAsiaTheme="minorEastAsia" w:hint="cs"/>
+          <w:rtl/>
+        </w:rPr>
+        <w:t xml:space="preserve">עם הגיון/מתמטיקה, אפשר להראות שנרצה לקחת דוגמאות רק מההתפלגות של הערכים "הטובים" (במקרה שלנו, </w:t>
+      </w:r>
+      <m:oMath>
+        <m:r>
+          <m:rPr>
+            <m:scr m:val="script"/>
+          </m:rPr>
+          <w:rPr>
+            <w:rFonts w:ascii="Cambria Math" w:eastAsiaTheme="minorEastAsia" w:hAnsi="Cambria Math"/>
+          </w:rPr>
+          <m:t>l(</m:t>
+        </m:r>
+        <m:r>
+          <w:rPr>
+            <w:rFonts w:ascii="Cambria Math" w:eastAsiaTheme="minorEastAsia" w:hAnsi="Cambria Math"/>
+          </w:rPr>
+          <m:t>x)</m:t>
+        </m:r>
+      </m:oMath>
+      <w:r>
+        <w:rPr>
+          <w:rFonts w:eastAsiaTheme="minorEastAsia" w:hint="cs"/>
+          <w:rtl/>
+        </w:rPr>
+        <w:t>). בכל איטרציה לוקחים ערך מההתפלגות של המוצלחים ומקווים שגם היא תהיה מוצלחת. בכל מקרה, מעדכנים את ההתפלגויות בהתאם. נראה כמו ב</w:t>
+      </w:r>
+      <w:r>
+        <w:rPr>
+          <w:rFonts w:eastAsiaTheme="minorEastAsia"/>
+          <w:rtl/>
+        </w:rPr>
+        <w:fldChar w:fldCharType="begin"/>
+      </w:r>
+      <w:r>
+        <w:rPr>
+          <w:rFonts w:eastAsiaTheme="minorEastAsia"/>
+          <w:rtl/>
+        </w:rPr>
+        <w:instrText xml:space="preserve"> </w:instrText>
+      </w:r>
+      <w:r>
+        <w:rPr>
+          <w:rFonts w:eastAsiaTheme="minorEastAsia" w:hint="cs"/>
+        </w:rPr>
+        <w:instrText>REF</w:instrText>
+      </w:r>
+      <w:r>
+        <w:rPr>
+          <w:rFonts w:eastAsiaTheme="minorEastAsia" w:hint="cs"/>
+          <w:rtl/>
+        </w:rPr>
+        <w:instrText xml:space="preserve"> _</w:instrText>
+      </w:r>
+      <w:r>
+        <w:rPr>
+          <w:rFonts w:eastAsiaTheme="minorEastAsia" w:hint="cs"/>
+        </w:rPr>
+        <w:instrText>Ref42162916 \h</w:instrText>
+      </w:r>
+      <w:r>
+        <w:rPr>
+          <w:rFonts w:eastAsiaTheme="minorEastAsia"/>
+          <w:rtl/>
+        </w:rPr>
+        <w:instrText xml:space="preserve"> </w:instrText>
+      </w:r>
+      <w:r>
+        <w:rPr>
+          <w:rFonts w:eastAsiaTheme="minorEastAsia"/>
+          <w:rtl/>
+        </w:rPr>
+      </w:r>
+      <w:r>
+        <w:rPr>
+          <w:rFonts w:eastAsiaTheme="minorEastAsia"/>
+          <w:rtl/>
+        </w:rPr>
+        <w:fldChar w:fldCharType="separate"/>
+      </w:r>
+      <w:r>
+        <w:t>Figure</w:t>
+      </w:r>
+      <w:r>
+        <w:rPr>
+          <w:rtl/>
+        </w:rPr>
+        <w:t xml:space="preserve"> </w:t>
+      </w:r>
+      <w:r>
+        <w:rPr>
+          <w:noProof/>
+          <w:rtl/>
+        </w:rPr>
+        <w:t>2</w:t>
+      </w:r>
+      <w:r>
+        <w:rPr>
+          <w:rFonts w:eastAsiaTheme="minorEastAsia"/>
+          <w:rtl/>
+        </w:rPr>
+        <w:fldChar w:fldCharType="end"/>
+      </w:r>
+      <w:r>
+        <w:rPr>
+          <w:rFonts w:eastAsiaTheme="minorEastAsia" w:hint="cs"/>
+          <w:rtl/>
+        </w:rPr>
+        <w:t>.</w:t>
+      </w:r>
+    </w:p>
+    <w:tbl>
+      <w:tblPr>
+        <w:tblStyle w:val="a5"/>
+        <w:bidiVisual/>
+        <w:tblW w:w="0" w:type="auto"/>
+        <w:tblBorders>
+          <w:top w:val="none" w:sz="0" w:space="0" w:color="auto"/>
+          <w:left w:val="none" w:sz="0" w:space="0" w:color="auto"/>
+          <w:bottom w:val="none" w:sz="0" w:space="0" w:color="auto"/>
+          <w:right w:val="none" w:sz="0" w:space="0" w:color="auto"/>
+          <w:insideH w:val="none" w:sz="0" w:space="0" w:color="auto"/>
+          <w:insideV w:val="none" w:sz="0" w:space="0" w:color="auto"/>
+        </w:tblBorders>
+        <w:tblLook w:val="04A0" w:firstRow="1" w:lastRow="0" w:firstColumn="1" w:lastColumn="0" w:noHBand="0" w:noVBand="1"/>
+      </w:tblPr>
+      <w:tblGrid>
+        <w:gridCol w:w="9350"/>
+      </w:tblGrid>
+      <w:tr>
+        <w:tc>
+          <w:tcPr>
+            <w:tcW w:w="9350" w:type="dxa"/>
+          </w:tcPr>
+          <w:p>
+            <w:pPr>
+              <w:keepNext/>
+              <w:bidi/>
+            </w:pPr>
+            <w:r>
+              <w:rPr>
+                <w:noProof/>
+              </w:rPr>
+              <w:drawing>
+                <wp:inline distT="0" distB="0" distL="0" distR="0">
+                  <wp:extent cx="5614696" cy="3162300"/>
+                  <wp:effectExtent l="0" t="0" r="5080" b="0"/>
+                  <wp:docPr id="2" name="תמונה 2" descr="Towards automating machine learning: benchmarking tools for hyperpara…"/>
+                  <wp:cNvGraphicFramePr>
+                    <a:graphicFrameLocks xmlns:a="http://schemas.openxmlformats.org/drawingml/2006/main" noChangeAspect="1"/>
+                  </wp:cNvGraphicFramePr>
+                  <a:graphic xmlns:a="http://schemas.openxmlformats.org/drawingml/2006/main">
+                    <a:graphicData uri="http://schemas.openxmlformats.org/drawingml/2006/picture">
+                      <pic:pic xmlns:pic="http://schemas.openxmlformats.org/drawingml/2006/picture">
+                        <pic:nvPicPr>
+                          <pic:cNvPr id="0" name="Picture 3" descr="Towards automating machine learning: benchmarking tools for hyperpara…"/>
+                          <pic:cNvPicPr>
+                            <a:picLocks noChangeAspect="1" noChangeArrowheads="1"/>
+                          </pic:cNvPicPr>
+                        </pic:nvPicPr>
+                        <pic:blipFill>
+                          <a:blip r:embed="rId7">
+                            <a:extLst>
+                              <a:ext uri="{28A0092B-C50C-407E-A947-70E740481C1C}">
+                                <a14:useLocalDpi xmlns:a14="http://schemas.microsoft.com/office/drawing/2010/main" val="0"/>
+                              </a:ext>
+                            </a:extLst>
+                          </a:blip>
+                          <a:srcRect/>
+                          <a:stretch>
+                            <a:fillRect/>
+                          </a:stretch>
+                        </pic:blipFill>
+                        <pic:spPr bwMode="auto">
+                          <a:xfrm>
+                            <a:off x="0" y="0"/>
+                            <a:ext cx="5618272" cy="3164314"/>
+                          </a:xfrm>
+                          <a:prstGeom prst="rect">
+                            <a:avLst/>
+                          </a:prstGeom>
+                          <a:noFill/>
+                          <a:ln>
+                            <a:noFill/>
+                          </a:ln>
+                        </pic:spPr>
+                      </pic:pic>
+                    </a:graphicData>
+                  </a:graphic>
+                </wp:inline>
+              </w:drawing>
+            </w:r>
+          </w:p>
+          <w:p>
+            <w:pPr>
+              <w:pStyle w:val="a6"/>
+              <w:bidi/>
+              <w:rPr>
+                <w:rFonts w:hint="cs"/>
+                <w:rtl/>
+              </w:rPr>
+            </w:pPr>
+            <w:bookmarkStart w:id="1" w:name="_Ref42162916"/>
+            <w:r>
+              <w:t>Figure</w:t>
+            </w:r>
+            <w:r>
+              <w:rPr>
+                <w:rtl/>
+              </w:rPr>
+              <w:t xml:space="preserve"> </w:t>
+            </w:r>
+            <w:r>
+              <w:rPr>
+                <w:rtl/>
+              </w:rPr>
+              <w:fldChar w:fldCharType="begin"/>
+            </w:r>
+            <w:r>
+              <w:rPr>
+                <w:rtl/>
+              </w:rPr>
+              <w:instrText xml:space="preserve"> </w:instrText>
+            </w:r>
+            <w:r>
+              <w:instrText>SEQ</w:instrText>
+            </w:r>
+            <w:r>
+              <w:rPr>
+                <w:rtl/>
+              </w:rPr>
+              <w:instrText xml:space="preserve"> </w:instrText>
+            </w:r>
+            <w:r>
+              <w:instrText>Figure \* ARABIC</w:instrText>
+            </w:r>
+            <w:r>
+              <w:rPr>
+                <w:rtl/>
+              </w:rPr>
+              <w:instrText xml:space="preserve"> </w:instrText>
+            </w:r>
+            <w:r>
+              <w:rPr>
+                <w:rtl/>
+              </w:rPr>
+              <w:fldChar w:fldCharType="separate"/>
+            </w:r>
+            <w:r>
+              <w:rPr>
+                <w:noProof/>
+                <w:rtl/>
+              </w:rPr>
+              <w:t>2</w:t>
+            </w:r>
+            <w:r>
+              <w:rPr>
+                <w:rtl/>
+              </w:rPr>
+              <w:fldChar w:fldCharType="end"/>
+            </w:r>
+            <w:bookmarkEnd w:id="1"/>
+            <w:r>
+              <w:rPr>
+                <w:rFonts w:hint="cs"/>
+                <w:rtl/>
+              </w:rPr>
+              <w:t xml:space="preserve">: דוגמה ל </w:t>
+            </w:r>
+            <w:r>
+              <w:rPr>
+                <w:rFonts w:hint="cs"/>
+              </w:rPr>
+              <w:t>TPE</w:t>
+            </w:r>
+          </w:p>
+        </w:tc>
+      </w:tr>
+    </w:tbl>
+    <w:p>
+      <w:pPr>
+        <w:pStyle w:val="3"/>
+        <w:bidi/>
+        <w:rPr>
+          <w:rtl/>
+        </w:rPr>
+      </w:pPr>
+      <w:r>
+        <w:t>Expected Improvement</w:t>
+      </w:r>
+    </w:p>
+    <w:p>
+      <w:pPr>
+        <w:bidi/>
+        <w:rPr>
+          <w:rFonts w:hint="cs"/>
+          <w:rtl/>
+        </w:rPr>
+      </w:pPr>
+      <w:r>
+        <w:rPr>
+          <w:rFonts w:hint="cs"/>
+          <w:rtl/>
+        </w:rPr>
+        <w:t xml:space="preserve">נוסחת העל: </w:t>
+      </w:r>
+      <m:oMath>
+        <m:r>
+          <w:rPr>
+            <w:rFonts w:ascii="Cambria Math" w:hAnsi="Cambria Math"/>
+          </w:rPr>
+          <m:t>EI</m:t>
+        </m:r>
+        <m:d>
+          <m:dPr>
+            <m:ctrlPr>
+              <w:rPr>
+                <w:rFonts w:ascii="Cambria Math" w:hAnsi="Cambria Math"/>
+                <w:i/>
+              </w:rPr>
+            </m:ctrlPr>
+          </m:dPr>
+          <m:e>
+            <m:r>
+              <w:rPr>
+                <w:rFonts w:ascii="Cambria Math" w:hAnsi="Cambria Math"/>
+              </w:rPr>
+              <m:t>x</m:t>
+            </m:r>
+          </m:e>
+        </m:d>
+        <m:r>
+          <w:rPr>
+            <w:rFonts w:ascii="Cambria Math" w:hAnsi="Cambria Math"/>
+          </w:rPr>
+          <m:t>=</m:t>
+        </m:r>
+        <m:r>
+          <m:rPr>
+            <m:sty m:val="p"/>
+          </m:rPr>
+          <w:rPr>
+            <w:rFonts w:ascii="Cambria Math" w:hAnsi="Cambria Math"/>
+          </w:rPr>
+          <m:t>Ε</m:t>
+        </m:r>
+        <m:r>
+          <m:rPr>
+            <m:sty m:val="p"/>
+          </m:rPr>
+          <w:rPr>
+            <w:rFonts w:ascii="Cambria Math" w:hAnsi="Cambria Math"/>
+          </w:rPr>
+          <m:t>max⁡</m:t>
+        </m:r>
+        <m:r>
+          <w:rPr>
+            <w:rFonts w:ascii="Cambria Math" w:hAnsi="Cambria Math"/>
+          </w:rPr>
+          <m:t>(f</m:t>
+        </m:r>
+        <m:d>
+          <m:dPr>
+            <m:ctrlPr>
+              <w:rPr>
+                <w:rFonts w:ascii="Cambria Math" w:hAnsi="Cambria Math"/>
+                <w:i/>
+              </w:rPr>
+            </m:ctrlPr>
+          </m:dPr>
+          <m:e>
+            <m:r>
+              <w:rPr>
+                <w:rFonts w:ascii="Cambria Math" w:hAnsi="Cambria Math"/>
+              </w:rPr>
+              <m:t>x</m:t>
+            </m:r>
+          </m:e>
+        </m:d>
+        <m:r>
+          <w:rPr>
+            <w:rFonts w:ascii="Cambria Math" w:hAnsi="Cambria Math"/>
+          </w:rPr>
+          <m:t>-f</m:t>
+        </m:r>
+        <m:d>
+          <m:dPr>
+            <m:ctrlPr>
+              <w:rPr>
+                <w:rFonts w:ascii="Cambria Math" w:hAnsi="Cambria Math"/>
+                <w:i/>
+              </w:rPr>
+            </m:ctrlPr>
+          </m:dPr>
+          <m:e>
+            <m:sSup>
+              <m:sSupPr>
+                <m:ctrlPr>
+                  <w:rPr>
+                    <w:rFonts w:ascii="Cambria Math" w:hAnsi="Cambria Math"/>
+                    <w:i/>
+                  </w:rPr>
+                </m:ctrlPr>
+              </m:sSupPr>
+              <m:e>
+                <m:r>
+                  <w:rPr>
+                    <w:rFonts w:ascii="Cambria Math" w:hAnsi="Cambria Math"/>
+                  </w:rPr>
+                  <m:t>x</m:t>
+                </m:r>
+              </m:e>
+              <m:sup>
+                <m:r>
+                  <w:rPr>
+                    <w:rFonts w:ascii="Cambria Math" w:hAnsi="Cambria Math"/>
+                  </w:rPr>
+                  <m:t>+</m:t>
+                </m:r>
+              </m:sup>
+            </m:sSup>
+          </m:e>
+        </m:d>
+        <m:r>
+          <w:rPr>
+            <w:rFonts w:ascii="Cambria Math" w:hAnsi="Cambria Math"/>
+          </w:rPr>
+          <m:t>,0)</m:t>
+        </m:r>
+      </m:oMath>
+      <w:r>
+        <w:rPr>
+          <w:rFonts w:eastAsiaTheme="minorEastAsia" w:hint="cs"/>
+          <w:rtl/>
+        </w:rPr>
+        <w:t>. השיפור הצפוי מסט ערכים כלשהו יהיה ההפרש בין הערך של פונקציית המטרה עבור ערכים אלו לעומת הערך שניתן עבור סט הערכים הכי טוב שמצאנו עד כה. במידה וערך זה שלילי נסמן שהשיפור הצפוי הוא 0.</w:t>
+      </w:r>
+      <w:r>
+        <w:rPr>
+          <w:rFonts w:eastAsiaTheme="minorEastAsia" w:hint="cs"/>
+          <w:rtl/>
+        </w:rPr>
+        <w:t xml:space="preserve"> לכל שיטה לבניית </w:t>
+      </w:r>
+      <w:r>
+        <w:rPr>
+          <w:rFonts w:eastAsiaTheme="minorEastAsia"/>
+        </w:rPr>
+        <w:t>surrogate</w:t>
+      </w:r>
+      <w:r>
+        <w:rPr>
+          <w:rFonts w:eastAsiaTheme="minorEastAsia" w:hint="cs"/>
+          <w:rtl/>
+        </w:rPr>
+        <w:t xml:space="preserve"> יש ערך שונה ל </w:t>
+      </w:r>
+      <w:r>
+        <w:rPr>
+          <w:rFonts w:eastAsiaTheme="minorEastAsia" w:hint="cs"/>
+        </w:rPr>
+        <w:t>EI</w:t>
+      </w:r>
+      <w:r>
+        <w:rPr>
+          <w:rFonts w:eastAsiaTheme="minorEastAsia" w:hint="cs"/>
+          <w:rtl/>
+        </w:rPr>
+        <w:t xml:space="preserve"> ולא אפרט עליהם פה.</w:t>
+      </w:r>
+      <w:bookmarkStart w:id="2" w:name="_GoBack"/>
+      <w:bookmarkEnd w:id="2"/>
     </w:p>
     <w:p>
       <w:pPr>
         <w:pStyle w:val="2"/>
         <w:bidi/>
         <w:rPr>
-          <w:rFonts w:hint="cs"/>
           <w:rtl/>
         </w:rPr>
       </w:pPr>
@@ -898,6 +2625,7 @@
           <w:rFonts w:hint="cs"/>
           <w:rtl/>
         </w:rPr>
+        <w:lastRenderedPageBreak/>
         <w:t>מדגים</w:t>
       </w:r>
     </w:p>
@@ -905,7 +2633,6 @@
       <w:pPr>
         <w:bidi/>
         <w:rPr>
-          <w:rFonts w:hint="cs"/>
           <w:rtl/>
         </w:rPr>
       </w:pPr>
@@ -916,13 +2643,8 @@
         </w:rPr>
         <w:t xml:space="preserve">לשם ההדגמה, עבדתי עם </w:t>
       </w:r>
-      <w:proofErr w:type="spellStart"/>
-      <w:r>
-        <w:t>boston</w:t>
-      </w:r>
-      <w:proofErr w:type="spellEnd"/>
-      <w:r>
-        <w:t xml:space="preserve"> dataset</w:t>
+      <w:r>
+        <w:t>boston dataset</w:t>
       </w:r>
       <w:r>
         <w:rPr>
@@ -931,11 +2653,9 @@
         </w:rPr>
         <w:t xml:space="preserve"> מ </w:t>
       </w:r>
-      <w:proofErr w:type="spellStart"/>
       <w:r>
         <w:t>sklearn</w:t>
       </w:r>
-      <w:proofErr w:type="spellEnd"/>
       <w:r>
         <w:rPr>
           <w:rFonts w:hint="cs"/>
@@ -974,13 +2694,8 @@
         <w:t xml:space="preserve">. המודל הינו </w:t>
       </w:r>
       <w:r>
-        <w:t xml:space="preserve">random forest </w:t>
-      </w:r>
-      <w:proofErr w:type="spellStart"/>
-      <w:r>
-        <w:t>regressor</w:t>
-      </w:r>
-      <w:proofErr w:type="spellEnd"/>
+        <w:t>random forest regressor</w:t>
+      </w:r>
       <w:r>
         <w:rPr>
           <w:rFonts w:hint="cs"/>
@@ -988,11 +2703,9 @@
         </w:rPr>
         <w:t xml:space="preserve"> מ </w:t>
       </w:r>
-      <w:proofErr w:type="spellStart"/>
       <w:r>
         <w:t>sklearn</w:t>
       </w:r>
-      <w:proofErr w:type="spellEnd"/>
       <w:r>
         <w:rPr>
           <w:rFonts w:hint="cs"/>
@@ -1123,23 +2836,7 @@
           <w:rFonts w:hint="cs"/>
           <w:rtl/>
         </w:rPr>
-        <w:t xml:space="preserve"> הגבתי ל 20 </w:t>
-      </w:r>
-      <w:proofErr w:type="spellStart"/>
-      <w:r>
-        <w:rPr>
-          <w:rFonts w:hint="cs"/>
-          <w:rtl/>
-        </w:rPr>
-        <w:t>איטרציות</w:t>
-      </w:r>
-      <w:proofErr w:type="spellEnd"/>
-      <w:r>
-        <w:rPr>
-          <w:rFonts w:hint="cs"/>
-          <w:rtl/>
-        </w:rPr>
-        <w:t>.</w:t>
+        <w:t xml:space="preserve"> הגבתי ל 20 איטרציות.</w:t>
       </w:r>
     </w:p>
     <w:tbl>
@@ -1238,11 +2935,9 @@
                 <w:rtl/>
               </w:rPr>
             </w:pPr>
-            <w:proofErr w:type="spellStart"/>
             <w:r>
               <w:t>n_estimators</w:t>
             </w:r>
-            <w:proofErr w:type="spellEnd"/>
           </w:p>
         </w:tc>
         <w:tc>
@@ -1301,12 +2996,9 @@
                 <w:rtl/>
               </w:rPr>
             </w:pPr>
-            <w:proofErr w:type="spellStart"/>
             <w:r>
-              <w:lastRenderedPageBreak/>
               <w:t>max_depth</w:t>
             </w:r>
-            <w:proofErr w:type="spellEnd"/>
           </w:p>
         </w:tc>
         <w:tc>
@@ -1365,11 +3057,9 @@
             <w:pPr>
               <w:bidi/>
             </w:pPr>
-            <w:proofErr w:type="spellStart"/>
             <w:r>
               <w:t>min_samples_split</w:t>
             </w:r>
-            <w:proofErr w:type="spellEnd"/>
           </w:p>
         </w:tc>
         <w:tc>
@@ -1425,7 +3115,7 @@
           <w:rtl/>
         </w:rPr>
       </w:pPr>
-      <w:bookmarkStart w:id="0" w:name="_Ref42093122"/>
+      <w:bookmarkStart w:id="3" w:name="_Ref42093122"/>
       <w:r>
         <w:rPr>
           <w:rtl/>
@@ -1481,7 +3171,7 @@
         </w:rPr>
         <w:fldChar w:fldCharType="end"/>
       </w:r>
-      <w:bookmarkEnd w:id="0"/>
+      <w:bookmarkEnd w:id="3"/>
       <w:r>
         <w:rPr>
           <w:rFonts w:hint="cs"/>
@@ -1562,23 +3252,7 @@
           <w:rFonts w:hint="cs"/>
           <w:rtl/>
         </w:rPr>
-        <w:t xml:space="preserve"> משקיע יותר זמן בלבחור את </w:t>
-      </w:r>
-      <w:proofErr w:type="spellStart"/>
-      <w:r>
-        <w:rPr>
-          <w:rFonts w:hint="cs"/>
-          <w:rtl/>
-        </w:rPr>
-        <w:t>האיטרציה</w:t>
-      </w:r>
-      <w:proofErr w:type="spellEnd"/>
-      <w:r>
-        <w:rPr>
-          <w:rFonts w:hint="cs"/>
-          <w:rtl/>
-        </w:rPr>
-        <w:t xml:space="preserve"> הבאה שלו. מבחינת תוצאות: </w:t>
+        <w:t xml:space="preserve"> משקיע יותר זמן בלבחור את האיטרציה הבאה שלו. מבחינת תוצאות: </w:t>
       </w:r>
       <w:r>
         <w:t>Random</w:t>
@@ -1616,8 +3290,6 @@
       <w:r>
         <w:t>70</w:t>
       </w:r>
-      <w:bookmarkStart w:id="1" w:name="_GoBack"/>
-      <w:bookmarkEnd w:id="1"/>
       <w:r>
         <w:rPr>
           <w:rFonts w:hint="cs"/>
@@ -2203,6 +3875,28 @@
       <w:szCs w:val="26"/>
     </w:rPr>
   </w:style>
+  <w:style w:type="paragraph" w:styleId="3">
+    <w:name w:val="heading 3"/>
+    <w:basedOn w:val="a"/>
+    <w:next w:val="a"/>
+    <w:link w:val="30"/>
+    <w:uiPriority w:val="9"/>
+    <w:unhideWhenUsed/>
+    <w:qFormat/>
+    <w:rsid w:val="00E50C9F"/>
+    <w:pPr>
+      <w:keepNext/>
+      <w:keepLines/>
+      <w:spacing w:before="40" w:after="0"/>
+      <w:outlineLvl w:val="2"/>
+    </w:pPr>
+    <w:rPr>
+      <w:rFonts w:asciiTheme="majorHAnsi" w:eastAsiaTheme="majorEastAsia" w:hAnsiTheme="majorHAnsi" w:cstheme="majorBidi"/>
+      <w:color w:val="1F4D78" w:themeColor="accent1" w:themeShade="7F"/>
+      <w:sz w:val="24"/>
+      <w:szCs w:val="24"/>
+    </w:rPr>
+  </w:style>
   <w:style w:type="character" w:default="1" w:styleId="a0">
     <w:name w:val="Default Paragraph Font"/>
     <w:uiPriority w:val="1"/>
@@ -2466,6 +4160,19 @@
         <w:shd w:val="clear" w:color="auto" w:fill="DEEAF6" w:themeFill="accent1" w:themeFillTint="33"/>
       </w:tcPr>
     </w:tblStylePr>
+  </w:style>
+  <w:style w:type="character" w:customStyle="1" w:styleId="30">
+    <w:name w:val="כותרת 3 תו"/>
+    <w:basedOn w:val="a0"/>
+    <w:link w:val="3"/>
+    <w:uiPriority w:val="9"/>
+    <w:rsid w:val="00E50C9F"/>
+    <w:rPr>
+      <w:rFonts w:asciiTheme="majorHAnsi" w:eastAsiaTheme="majorEastAsia" w:hAnsiTheme="majorHAnsi" w:cstheme="majorBidi"/>
+      <w:color w:val="1F4D78" w:themeColor="accent1" w:themeShade="7F"/>
+      <w:sz w:val="24"/>
+      <w:szCs w:val="24"/>
+    </w:rPr>
   </w:style>
 </w:styles>
 </file>
@@ -2736,7 +4443,7 @@
 </file>
 
 <file path=customXml/itemProps1.xml><?xml version="1.0" encoding="utf-8"?>
-<ds:datastoreItem xmlns:ds="http://schemas.openxmlformats.org/officeDocument/2006/customXml" ds:itemID="{BDE0AAF9-7801-43F8-AF94-539D65CD816B}">
+<ds:datastoreItem xmlns:ds="http://schemas.openxmlformats.org/officeDocument/2006/customXml" ds:itemID="{6217C9BB-F8E1-4D4E-A623-2870B965069C}">
   <ds:schemaRefs>
     <ds:schemaRef ds:uri="http://schemas.openxmlformats.org/officeDocument/2006/bibliography"/>
   </ds:schemaRefs>

</xml_diff>

<commit_message>
Minor changes after review
</commit_message>
<xml_diff>
--- a/DS - Common Ground/Literature Survey/Bayesian Hyper Parameter Optimization.docx
+++ b/DS - Common Ground/Literature Survey/Bayesian Hyper Parameter Optimization.docx
@@ -673,7 +673,6 @@
       <w:pPr>
         <w:bidi/>
         <w:rPr>
-          <w:rFonts w:hint="cs"/>
           <w:rtl/>
         </w:rPr>
       </w:pPr>
@@ -1572,19 +1571,7 @@
               <w:rPr>
                 <w:rFonts w:ascii="Cambria Math" w:eastAsiaTheme="minorEastAsia" w:hAnsi="Cambria Math"/>
               </w:rPr>
-              <m:t>d</m:t>
-            </m:r>
-            <m:r>
-              <w:rPr>
-                <w:rFonts w:ascii="Cambria Math" w:eastAsiaTheme="minorEastAsia" w:hAnsi="Cambria Math"/>
-              </w:rPr>
-              <m:t>F</m:t>
-            </m:r>
-            <m:r>
-              <w:rPr>
-                <w:rFonts w:ascii="Cambria Math" w:eastAsiaTheme="minorEastAsia" w:hAnsi="Cambria Math"/>
-              </w:rPr>
-              <m:t>=N(</m:t>
+              <m:t>dF=N(</m:t>
             </m:r>
             <m:sSub>
               <m:sSubPr>
@@ -1693,7 +1680,15 @@
           <w:rFonts w:eastAsiaTheme="minorEastAsia" w:hint="cs"/>
           <w:rtl/>
         </w:rPr>
-        <w:t xml:space="preserve"> כאשר ישנו חישוב על מטריצות שלא ממש זורם לי להעתיק לפה שקובע את ערכי הפונקציות הממוצעות </w:t>
+        <w:t xml:space="preserve"> כאשר </w:t>
+      </w:r>
+      <w:r>
+        <w:rPr>
+          <w:rFonts w:eastAsiaTheme="minorEastAsia" w:hint="cs"/>
+          <w:rtl/>
+        </w:rPr>
+        <w:lastRenderedPageBreak/>
+        <w:t xml:space="preserve">ישנו חישוב על מטריצות שלא ממש זורם לי להעתיק לפה שקובע את ערכי הפונקציות הממוצעות </w:t>
       </w:r>
       <w:proofErr w:type="spellStart"/>
       <w:r>
@@ -1716,7 +1711,7 @@
       <w:pPr>
         <w:bidi/>
         <w:rPr>
-          <w:rFonts w:eastAsiaTheme="minorEastAsia" w:hint="cs"/>
+          <w:rFonts w:eastAsiaTheme="minorEastAsia"/>
           <w:rtl/>
         </w:rPr>
       </w:pPr>
@@ -2558,6 +2553,7 @@
               <w:rPr>
                 <w:noProof/>
               </w:rPr>
+              <w:lastRenderedPageBreak/>
               <w:drawing>
                 <wp:inline distT="0" distB="0" distL="0" distR="0">
                   <wp:extent cx="5614696" cy="3162300"/>
@@ -2613,7 +2609,6 @@
               <w:pStyle w:val="a6"/>
               <w:bidi/>
               <w:rPr>
-                <w:rFonts w:hint="cs"/>
                 <w:rtl/>
               </w:rPr>
             </w:pPr>
@@ -2710,7 +2705,6 @@
       <w:pPr>
         <w:bidi/>
         <w:rPr>
-          <w:rFonts w:hint="cs"/>
           <w:rtl/>
         </w:rPr>
       </w:pPr>
@@ -2759,16 +2753,7 @@
           <w:rPr>
             <w:rFonts w:ascii="Cambria Math" w:hAnsi="Cambria Math"/>
           </w:rPr>
-          <m:t>Ε</m:t>
-        </m:r>
-        <m:r>
-          <m:rPr>
-            <m:sty m:val="p"/>
-          </m:rPr>
-          <w:rPr>
-            <w:rFonts w:ascii="Cambria Math" w:hAnsi="Cambria Math"/>
-          </w:rPr>
-          <m:t>max⁡</m:t>
+          <m:t>Εmax⁡</m:t>
         </m:r>
         <m:r>
           <w:rPr>
@@ -3020,7 +3005,6 @@
           <w:rFonts w:hint="cs"/>
           <w:rtl/>
         </w:rPr>
-        <w:lastRenderedPageBreak/>
         <w:t xml:space="preserve">בדיקת טיב האלגוריתם התבצעה בעזרת </w:t>
       </w:r>
       <w:r>
@@ -3568,11 +3552,7 @@
         <w:t xml:space="preserve"> הצליח לסיים לרוץ לאחר </w:t>
       </w:r>
       <w:r>
-        <w:rPr>
-          <w:rFonts w:hint="cs"/>
-          <w:rtl/>
-        </w:rPr>
-        <w:t>11:51</w:t>
+        <w:t>12:30</w:t>
       </w:r>
       <w:r>
         <w:rPr>
@@ -3592,25 +3572,24 @@
         <w:t xml:space="preserve"> סיים לרוץ לאחר </w:t>
       </w:r>
       <w:r>
-        <w:rPr>
-          <w:rFonts w:hint="cs"/>
-          <w:rtl/>
-        </w:rPr>
-        <w:t>10:19</w:t>
-      </w:r>
-      <w:r>
-        <w:rPr>
-          <w:rFonts w:hint="cs"/>
-          <w:rtl/>
-        </w:rPr>
-        <w:t xml:space="preserve"> דקות. הדבר </w:t>
-      </w:r>
-      <w:r>
-        <w:rPr>
-          <w:rFonts w:hint="cs"/>
-          <w:rtl/>
-        </w:rPr>
-        <w:t xml:space="preserve">לא </w:t>
+        <w:t>14:12</w:t>
+      </w:r>
+      <w:r>
+        <w:rPr>
+          <w:rFonts w:hint="cs"/>
+          <w:rtl/>
+        </w:rPr>
+        <w:t xml:space="preserve"> דקות. הדבר מסתדר עם העובדה ש </w:t>
+      </w:r>
+      <w:r>
+        <w:t>Bayesian</w:t>
+      </w:r>
+      <w:r>
+        <w:rPr>
+          <w:rFonts w:hint="cs"/>
+          <w:rtl/>
+        </w:rPr>
+        <w:t xml:space="preserve"> משקיע יותר זמן בלבחור את </w:t>
       </w:r>
       <w:proofErr w:type="spellStart"/>
       <w:r>
@@ -3618,14 +3597,7 @@
           <w:rFonts w:hint="cs"/>
           <w:rtl/>
         </w:rPr>
-        <w:t>ממש</w:t>
-      </w:r>
-      <w:r>
-        <w:rPr>
-          <w:rFonts w:hint="cs"/>
-          <w:rtl/>
-        </w:rPr>
-        <w:t>מסתדר</w:t>
+        <w:t>האיטרציה</w:t>
       </w:r>
       <w:proofErr w:type="spellEnd"/>
       <w:r>
@@ -3633,40 +3605,40 @@
           <w:rFonts w:hint="cs"/>
           <w:rtl/>
         </w:rPr>
-        <w:t xml:space="preserve"> עם העובדה ש </w:t>
-      </w:r>
-      <w:r>
-        <w:t>Bayesian</w:t>
-      </w:r>
-      <w:r>
-        <w:rPr>
-          <w:rFonts w:hint="cs"/>
-          <w:rtl/>
-        </w:rPr>
-        <w:t xml:space="preserve"> משקיע יותר זמן בלבחור את </w:t>
-      </w:r>
-      <w:proofErr w:type="spellStart"/>
-      <w:r>
-        <w:rPr>
-          <w:rFonts w:hint="cs"/>
-          <w:rtl/>
-        </w:rPr>
-        <w:t>האיטרציה</w:t>
-      </w:r>
-      <w:proofErr w:type="spellEnd"/>
-      <w:r>
-        <w:rPr>
-          <w:rFonts w:hint="cs"/>
-          <w:rtl/>
-        </w:rPr>
-        <w:t xml:space="preserve"> הבאה שלו</w:t>
-      </w:r>
-      <w:r>
-        <w:rPr>
-          <w:rFonts w:hint="cs"/>
-          <w:rtl/>
-        </w:rPr>
-        <w:t xml:space="preserve"> אבל אניח שאם הייתי מריץ את הניסוי הזה מספר פעמים אז הזמן הממוצע של </w:t>
+        <w:t xml:space="preserve"> הבאה שלו. מבחינת תוצאות: </w:t>
+      </w:r>
+      <w:r>
+        <w:rPr>
+          <w:rFonts w:hint="cs"/>
+          <w:rtl/>
+        </w:rPr>
+        <w:t xml:space="preserve">שתי השיטות הגיעו לתוצאה דומה כאשר </w:t>
+      </w:r>
+      <w:r>
+        <w:rPr>
+          <w:rFonts w:hint="cs"/>
+        </w:rPr>
+        <w:t>B</w:t>
+      </w:r>
+      <w:r>
+        <w:t>ayes</w:t>
+      </w:r>
+      <w:r>
+        <w:rPr>
+          <w:rFonts w:hint="cs"/>
+          <w:rtl/>
+        </w:rPr>
+        <w:t xml:space="preserve"> הגיע לתוצאה מעט טובה יותר</w:t>
+      </w:r>
+      <w:r>
+        <w:t xml:space="preserve"> </w:t>
+      </w:r>
+      <w:r>
+        <w:rPr>
+          <w:rFonts w:hint="cs"/>
+          <w:rtl/>
+        </w:rPr>
+        <w:t xml:space="preserve">(0.7539) מ </w:t>
       </w:r>
       <w:r>
         <w:t>random</w:t>
@@ -3676,40 +3648,23 @@
           <w:rFonts w:hint="cs"/>
           <w:rtl/>
         </w:rPr>
-        <w:t xml:space="preserve"> היה גדול מזה של </w:t>
-      </w:r>
-      <w:r>
-        <w:t>Bayesian</w:t>
-      </w:r>
-      <w:r>
-        <w:rPr>
-          <w:rFonts w:hint="cs"/>
-          <w:rtl/>
-        </w:rPr>
-        <w:t xml:space="preserve">. מבחינת תוצאות: </w:t>
-      </w:r>
-      <w:r>
-        <w:rPr>
-          <w:rFonts w:hint="cs"/>
-          <w:rtl/>
-        </w:rPr>
-        <w:t xml:space="preserve">שתי השיטות הגיעו לתוצאה דומה (דיוק של 0.74) כאשר </w:t>
-      </w:r>
-      <w:r>
-        <w:rPr>
-          <w:rFonts w:hint="cs"/>
-        </w:rPr>
-        <w:t>B</w:t>
-      </w:r>
-      <w:r>
-        <w:t>ayes</w:t>
-      </w:r>
-      <w:r>
-        <w:rPr>
-          <w:rFonts w:hint="cs"/>
-          <w:rtl/>
-        </w:rPr>
-        <w:t xml:space="preserve"> הגיע לתוצאה מעט טובה יותר. אם נסתכל על התוצאות לאורך </w:t>
+        <w:t xml:space="preserve"> (0.7536</w:t>
+      </w:r>
+      <w:bookmarkStart w:id="3" w:name="_GoBack"/>
+      <w:bookmarkEnd w:id="3"/>
+      <w:r>
+        <w:rPr>
+          <w:rFonts w:hint="cs"/>
+          <w:rtl/>
+        </w:rPr>
+        <w:t>)</w:t>
+      </w:r>
+      <w:r>
+        <w:rPr>
+          <w:rFonts w:hint="cs"/>
+          <w:rtl/>
+        </w:rPr>
+        <w:t xml:space="preserve">. אם נסתכל על התוצאות לאורך </w:t>
       </w:r>
       <w:proofErr w:type="spellStart"/>
       <w:r>
@@ -3857,6 +3812,7 @@
               <w:rPr>
                 <w:noProof/>
               </w:rPr>
+              <w:lastRenderedPageBreak/>
               <w:drawing>
                 <wp:inline distT="0" distB="0" distL="0" distR="0" wp14:anchorId="70C5AEDF" wp14:editId="1477F7A4">
                   <wp:extent cx="5943600" cy="3117850"/>
@@ -3902,7 +3858,7 @@
                 <w:rtl/>
               </w:rPr>
             </w:pPr>
-            <w:bookmarkStart w:id="3" w:name="_Ref42171015"/>
+            <w:bookmarkStart w:id="4" w:name="_Ref42171015"/>
             <w:r>
               <w:t>Figure</w:t>
             </w:r>
@@ -3961,7 +3917,7 @@
               </w:rPr>
               <w:fldChar w:fldCharType="end"/>
             </w:r>
-            <w:bookmarkEnd w:id="3"/>
+            <w:bookmarkEnd w:id="4"/>
             <w:r>
               <w:rPr>
                 <w:rFonts w:hint="cs"/>
@@ -3977,8 +3933,6 @@
               </w:rPr>
               <w:t>באיטרציה</w:t>
             </w:r>
-            <w:bookmarkStart w:id="4" w:name="_GoBack"/>
-            <w:bookmarkEnd w:id="4"/>
             <w:proofErr w:type="spellEnd"/>
           </w:p>
         </w:tc>
@@ -3987,7 +3941,103 @@
     <w:p>
       <w:pPr>
         <w:bidi/>
+        <w:rPr>
+          <w:rtl/>
+        </w:rPr>
       </w:pPr>
+      <w:proofErr w:type="spellStart"/>
+      <w:r>
+        <w:t>Spaceeval</w:t>
+      </w:r>
+      <w:proofErr w:type="spellEnd"/>
+      <w:r>
+        <w:rPr>
+          <w:rFonts w:hint="cs"/>
+          <w:rtl/>
+        </w:rPr>
+        <w:t xml:space="preserve"> </w:t>
+      </w:r>
+      <w:r>
+        <w:rPr>
+          <w:rtl/>
+        </w:rPr>
+        <w:t>–</w:t>
+      </w:r>
+      <w:r>
+        <w:rPr>
+          <w:rFonts w:hint="cs"/>
+          <w:rtl/>
+        </w:rPr>
+        <w:t xml:space="preserve"> מחזיר </w:t>
+      </w:r>
+      <w:r>
+        <w:rPr>
+          <w:rFonts w:hint="cs"/>
+          <w:rtl/>
+        </w:rPr>
+        <w:t xml:space="preserve">את הפרמטרים עצמם בהינתן הפלט של </w:t>
+      </w:r>
+      <w:proofErr w:type="spellStart"/>
+      <w:r>
+        <w:t>fmin</w:t>
+      </w:r>
+      <w:proofErr w:type="spellEnd"/>
+      <w:r>
+        <w:rPr>
+          <w:rFonts w:hint="cs"/>
+          <w:rtl/>
+        </w:rPr>
+        <w:t xml:space="preserve"> מ </w:t>
+      </w:r>
+      <w:proofErr w:type="spellStart"/>
+      <w:r>
+        <w:t>hyperopt</w:t>
+      </w:r>
+      <w:proofErr w:type="spellEnd"/>
+    </w:p>
+    <w:p>
+      <w:pPr>
+        <w:bidi/>
+        <w:rPr>
+          <w:rtl/>
+        </w:rPr>
+      </w:pPr>
+      <w:r>
+        <w:rPr>
+          <w:rFonts w:hint="cs"/>
+          <w:rtl/>
+        </w:rPr>
+        <w:t xml:space="preserve">היה חסר: גרף שמראה בכל </w:t>
+      </w:r>
+      <w:proofErr w:type="spellStart"/>
+      <w:r>
+        <w:rPr>
+          <w:rFonts w:hint="cs"/>
+          <w:rtl/>
+        </w:rPr>
+        <w:t>איטרציה</w:t>
+      </w:r>
+      <w:proofErr w:type="spellEnd"/>
+      <w:r>
+        <w:rPr>
+          <w:rFonts w:hint="cs"/>
+          <w:rtl/>
+        </w:rPr>
+        <w:t xml:space="preserve"> את הביצועים על ה </w:t>
+      </w:r>
+      <w:r>
+        <w:rPr>
+          <w:rFonts w:hint="cs"/>
+        </w:rPr>
+        <w:t>TEST</w:t>
+      </w:r>
+      <w:r>
+        <w:rPr>
+          <w:rFonts w:hint="cs"/>
+          <w:rtl/>
+        </w:rPr>
+        <w:t xml:space="preserve"> לפי ההיפר-פרמטרים הכי מוצלחים עד כה.</w:t>
+      </w:r>
     </w:p>
     <w:sectPr>
       <w:pgSz w:w="12240" w:h="15840"/>
@@ -5101,7 +5151,7 @@
 </file>
 
 <file path=customXml/itemProps1.xml><?xml version="1.0" encoding="utf-8"?>
-<ds:datastoreItem xmlns:ds="http://schemas.openxmlformats.org/officeDocument/2006/customXml" ds:itemID="{18C22930-8B13-4636-A4C2-E29F6980DFD8}">
+<ds:datastoreItem xmlns:ds="http://schemas.openxmlformats.org/officeDocument/2006/customXml" ds:itemID="{F4EF0A75-F3A7-4371-852A-9C3A08B2D87D}">
   <ds:schemaRefs>
     <ds:schemaRef ds:uri="http://schemas.openxmlformats.org/officeDocument/2006/bibliography"/>
   </ds:schemaRefs>

</xml_diff>